<commit_message>
Étape après le : CONFIGURER LE UNITOFWORK
Ajout du fichier Repository et de tous les autres classes et interfaces
</commit_message>
<xml_diff>
--- a/A21_5W5_Laboratoires-S02_DataLayers_RepoPatterns/S02_Lab_Instructions.docx
+++ b/A21_5W5_Laboratoires-S02_DataLayers_RepoPatterns/S02_Lab_Instructions.docx
@@ -1,11 +1,11 @@
 
 <file path=word/document.xml><?xml version="1.0" encoding="utf-8"?>
-<w:document xmlns:wpc="http://schemas.microsoft.com/office/word/2010/wordprocessingCanvas" xmlns:cx="http://schemas.microsoft.com/office/drawing/2014/chartex" xmlns:cx1="http://schemas.microsoft.com/office/drawing/2015/9/8/chartex" xmlns:cx2="http://schemas.microsoft.com/office/drawing/2015/10/21/chartex" xmlns:cx3="http://schemas.microsoft.com/office/drawing/2016/5/9/chartex" xmlns:cx4="http://schemas.microsoft.com/office/drawing/2016/5/10/chartex" xmlns:cx5="http://schemas.microsoft.com/office/drawing/2016/5/11/chartex" xmlns:cx6="http://schemas.microsoft.com/office/drawing/2016/5/12/chartex" xmlns:cx7="http://schemas.microsoft.com/office/drawing/2016/5/13/chartex" xmlns:cx8="http://schemas.microsoft.com/office/drawing/2016/5/14/chartex" xmlns:mc="http://schemas.openxmlformats.org/markup-compatibility/2006" xmlns:aink="http://schemas.microsoft.com/office/drawing/2016/ink" xmlns:am3d="http://schemas.microsoft.com/office/drawing/2017/model3d" xmlns:o="urn:schemas-microsoft-com:office:office" xmlns:r="http://schemas.openxmlformats.org/officeDocument/2006/relationships" xmlns:m="http://schemas.openxmlformats.org/officeDocument/2006/math" xmlns:v="urn:schemas-microsoft-com:vml" xmlns:wp14="http://schemas.microsoft.com/office/word/2010/wordprocessingDrawing" xmlns:wp="http://schemas.openxmlformats.org/drawingml/2006/wordprocessingDrawing" xmlns:w10="urn:schemas-microsoft-com:office:word" xmlns:w="http://schemas.openxmlformats.org/wordprocessingml/2006/main" xmlns:w14="http://schemas.microsoft.com/office/word/2010/wordml" xmlns:w15="http://schemas.microsoft.com/office/word/2012/wordml" xmlns:w16cex="http://schemas.microsoft.com/office/word/2018/wordml/cex" xmlns:w16cid="http://schemas.microsoft.com/office/word/2016/wordml/cid" xmlns:w16="http://schemas.microsoft.com/office/word/2018/wordml" xmlns:w16se="http://schemas.microsoft.com/office/word/2015/wordml/symex" xmlns:wpg="http://schemas.microsoft.com/office/word/2010/wordprocessingGroup" xmlns:wpi="http://schemas.microsoft.com/office/word/2010/wordprocessingInk" xmlns:wne="http://schemas.microsoft.com/office/word/2006/wordml" xmlns:wps="http://schemas.microsoft.com/office/word/2010/wordprocessingShape" mc:Ignorable="w14 w15 w16se w16cid w16 w16cex wp14">
+<w:document xmlns:wpc="http://schemas.microsoft.com/office/word/2010/wordprocessingCanvas" xmlns:cx="http://schemas.microsoft.com/office/drawing/2014/chartex" xmlns:cx1="http://schemas.microsoft.com/office/drawing/2015/9/8/chartex" xmlns:cx2="http://schemas.microsoft.com/office/drawing/2015/10/21/chartex" xmlns:cx3="http://schemas.microsoft.com/office/drawing/2016/5/9/chartex" xmlns:cx4="http://schemas.microsoft.com/office/drawing/2016/5/10/chartex" xmlns:cx5="http://schemas.microsoft.com/office/drawing/2016/5/11/chartex" xmlns:cx6="http://schemas.microsoft.com/office/drawing/2016/5/12/chartex" xmlns:cx7="http://schemas.microsoft.com/office/drawing/2016/5/13/chartex" xmlns:cx8="http://schemas.microsoft.com/office/drawing/2016/5/14/chartex" xmlns:mc="http://schemas.openxmlformats.org/markup-compatibility/2006" xmlns:aink="http://schemas.microsoft.com/office/drawing/2016/ink" xmlns:am3d="http://schemas.microsoft.com/office/drawing/2017/model3d" xmlns:o="urn:schemas-microsoft-com:office:office" xmlns:r="http://schemas.openxmlformats.org/officeDocument/2006/relationships" xmlns:m="http://schemas.openxmlformats.org/officeDocument/2006/math" xmlns:v="urn:schemas-microsoft-com:vml" xmlns:wp14="http://schemas.microsoft.com/office/word/2010/wordprocessingDrawing" xmlns:wp="http://schemas.openxmlformats.org/drawingml/2006/wordprocessingDrawing" xmlns:w10="urn:schemas-microsoft-com:office:word" xmlns:w="http://schemas.openxmlformats.org/wordprocessingml/2006/main" xmlns:w14="http://schemas.microsoft.com/office/word/2010/wordml" xmlns:w15="http://schemas.microsoft.com/office/word/2012/wordml" xmlns:w16cex="http://schemas.microsoft.com/office/word/2018/wordml/cex" xmlns:w16cid="http://schemas.microsoft.com/office/word/2016/wordml/cid" xmlns:w16="http://schemas.microsoft.com/office/word/2018/wordml" xmlns:w16sdtdh="http://schemas.microsoft.com/office/word/2020/wordml/sdtdatahash" xmlns:w16se="http://schemas.microsoft.com/office/word/2015/wordml/symex" xmlns:wpg="http://schemas.microsoft.com/office/word/2010/wordprocessingGroup" xmlns:wpi="http://schemas.microsoft.com/office/word/2010/wordprocessingInk" xmlns:wne="http://schemas.microsoft.com/office/word/2006/wordml" xmlns:wps="http://schemas.microsoft.com/office/word/2010/wordprocessingShape" mc:Ignorable="w14 w15 w16se w16cid w16 w16cex w16sdtdh wp14">
   <w:background w:color="F2F2F2" w:themeColor="background1" w:themeShade="F2"/>
   <w:body>
     <w:p>
       <w:pPr>
-        <w:pStyle w:val="Titre"/>
+        <w:pStyle w:val="Title"/>
       </w:pPr>
       <w:r>
         <w:t>Laboratoire</w:t>
@@ -22,7 +22,7 @@
     </w:p>
     <w:p>
       <w:pPr>
-        <w:pStyle w:val="Titre1"/>
+        <w:pStyle w:val="Heading1"/>
       </w:pPr>
       <w:r>
         <w:t>Objectif(s)</w:t>
@@ -96,6 +96,7 @@
         </w:rPr>
         <w:t>Fractionner une solution en plusieurs projets (</w:t>
       </w:r>
+      <w:proofErr w:type="spellStart"/>
       <w:r>
         <w:rPr>
           <w:rFonts w:ascii="Calibri" w:eastAsia="Times New Roman" w:hAnsi="Calibri" w:cs="Calibri"/>
@@ -104,6 +105,7 @@
         </w:rPr>
         <w:t>DataLayers</w:t>
       </w:r>
+      <w:proofErr w:type="spellEnd"/>
       <w:r>
         <w:rPr>
           <w:rFonts w:ascii="Calibri" w:eastAsia="Times New Roman" w:hAnsi="Calibri" w:cs="Calibri"/>
@@ -155,7 +157,7 @@
     <w:p/>
     <w:p>
       <w:pPr>
-        <w:pStyle w:val="Titre1"/>
+        <w:pStyle w:val="Heading1"/>
       </w:pPr>
       <w:r>
         <w:t xml:space="preserve">Créer </w:t>
@@ -169,7 +171,7 @@
     </w:p>
     <w:p>
       <w:pPr>
-        <w:pStyle w:val="Titre2"/>
+        <w:pStyle w:val="Heading2"/>
       </w:pPr>
       <w:r>
         <w:t>Télécharger les fichiers de départ du laboratoire</w:t>
@@ -177,7 +179,7 @@
     </w:p>
     <w:p>
       <w:pPr>
-        <w:pStyle w:val="Paragraphedeliste"/>
+        <w:pStyle w:val="ListParagraph"/>
         <w:numPr>
           <w:ilvl w:val="0"/>
           <w:numId w:val="2"/>
@@ -202,7 +204,7 @@
       <w:hyperlink r:id="rId10" w:history="1">
         <w:r>
           <w:rPr>
-            <w:rStyle w:val="Lienhypertexte"/>
+            <w:rStyle w:val="Hyperlink"/>
             <w:rFonts w:ascii="Calibri" w:hAnsi="Calibri" w:cs="Calibri"/>
             <w:b/>
             <w:bCs/>
@@ -211,7 +213,7 @@
         </w:r>
         <w:r>
           <w:rPr>
-            <w:rStyle w:val="Lienhypertexte"/>
+            <w:rStyle w:val="Hyperlink"/>
             <w:rFonts w:ascii="Calibri" w:hAnsi="Calibri" w:cs="Calibri"/>
             <w:b/>
             <w:bCs/>
@@ -222,7 +224,7 @@
     </w:p>
     <w:p>
       <w:pPr>
-        <w:pStyle w:val="Paragraphedeliste"/>
+        <w:pStyle w:val="ListParagraph"/>
         <w:numPr>
           <w:ilvl w:val="0"/>
           <w:numId w:val="2"/>
@@ -247,7 +249,7 @@
     </w:p>
     <w:p>
       <w:pPr>
-        <w:pStyle w:val="Paragraphedeliste"/>
+        <w:pStyle w:val="ListParagraph"/>
         <w:numPr>
           <w:ilvl w:val="0"/>
           <w:numId w:val="2"/>
@@ -260,6 +262,7 @@
       <w:r>
         <w:t xml:space="preserve"> et décompressez (</w:t>
       </w:r>
+      <w:proofErr w:type="spellStart"/>
       <w:r>
         <w:rPr>
           <w:i/>
@@ -267,6 +270,7 @@
         </w:rPr>
         <w:t>dézipez</w:t>
       </w:r>
+      <w:proofErr w:type="spellEnd"/>
       <w:r>
         <w:t>)</w:t>
       </w:r>
@@ -276,7 +280,7 @@
     </w:p>
     <w:p>
       <w:pPr>
-        <w:pStyle w:val="Titre2"/>
+        <w:pStyle w:val="Heading2"/>
       </w:pPr>
       <w:r>
         <w:t xml:space="preserve">Création du </w:t>
@@ -287,7 +291,7 @@
     </w:p>
     <w:p>
       <w:pPr>
-        <w:pStyle w:val="Paragraphedeliste"/>
+        <w:pStyle w:val="ListParagraph"/>
         <w:numPr>
           <w:ilvl w:val="0"/>
           <w:numId w:val="2"/>
@@ -298,7 +302,15 @@
         <w:t>Si ce n’est pas déjà fait, d</w:t>
       </w:r>
       <w:r>
-        <w:t>ans Github créez un</w:t>
+        <w:t xml:space="preserve">ans </w:t>
+      </w:r>
+      <w:proofErr w:type="spellStart"/>
+      <w:r>
+        <w:t>Github</w:t>
+      </w:r>
+      <w:proofErr w:type="spellEnd"/>
+      <w:r>
+        <w:t xml:space="preserve"> créez un</w:t>
       </w:r>
       <w:r>
         <w:t xml:space="preserve"> repository GitHub </w:t>
@@ -333,13 +345,14 @@
     </w:p>
     <w:p>
       <w:pPr>
-        <w:pStyle w:val="Paragraphedeliste"/>
+        <w:pStyle w:val="ListParagraph"/>
         <w:numPr>
           <w:ilvl w:val="1"/>
           <w:numId w:val="2"/>
         </w:numPr>
         <w:spacing w:before="0" w:after="160" w:line="259" w:lineRule="auto"/>
       </w:pPr>
+      <w:proofErr w:type="spellStart"/>
       <w:r>
         <w:rPr>
           <w:rFonts w:ascii="Calibri" w:hAnsi="Calibri" w:cs="Calibri"/>
@@ -349,16 +362,18 @@
         </w:rPr>
         <w:t>ReadMe</w:t>
       </w:r>
-    </w:p>
-    <w:p>
-      <w:pPr>
-        <w:pStyle w:val="Paragraphedeliste"/>
+      <w:proofErr w:type="spellEnd"/>
+    </w:p>
+    <w:p>
+      <w:pPr>
+        <w:pStyle w:val="ListParagraph"/>
         <w:numPr>
           <w:ilvl w:val="1"/>
           <w:numId w:val="2"/>
         </w:numPr>
         <w:spacing w:before="0" w:after="160" w:line="259" w:lineRule="auto"/>
       </w:pPr>
+      <w:proofErr w:type="spellStart"/>
       <w:r>
         <w:rPr>
           <w:rFonts w:ascii="Calibri" w:hAnsi="Calibri" w:cs="Calibri"/>
@@ -366,7 +381,17 @@
           <w:bCs/>
           <w:color w:val="7030A0"/>
         </w:rPr>
-        <w:t>Gitignore (Visual Studio)</w:t>
+        <w:t>Gitignore</w:t>
+      </w:r>
+      <w:proofErr w:type="spellEnd"/>
+      <w:r>
+        <w:rPr>
+          <w:rFonts w:ascii="Calibri" w:hAnsi="Calibri" w:cs="Calibri"/>
+          <w:b/>
+          <w:bCs/>
+          <w:color w:val="7030A0"/>
+        </w:rPr>
+        <w:t xml:space="preserve"> (Visual Studio)</w:t>
       </w:r>
     </w:p>
     <w:p>
@@ -383,7 +408,7 @@
     </w:p>
     <w:p>
       <w:pPr>
-        <w:pStyle w:val="Paragraphedeliste"/>
+        <w:pStyle w:val="ListParagraph"/>
         <w:numPr>
           <w:ilvl w:val="0"/>
           <w:numId w:val="2"/>
@@ -393,9 +418,11 @@
       <w:r>
         <w:t xml:space="preserve">Dans </w:t>
       </w:r>
+      <w:proofErr w:type="spellStart"/>
       <w:r>
         <w:t>Gitkraken</w:t>
       </w:r>
+      <w:proofErr w:type="spellEnd"/>
       <w:r>
         <w:t xml:space="preserve">, </w:t>
       </w:r>
@@ -405,7 +432,7 @@
     </w:p>
     <w:p>
       <w:pPr>
-        <w:pStyle w:val="Paragraphedeliste"/>
+        <w:pStyle w:val="ListParagraph"/>
         <w:numPr>
           <w:ilvl w:val="0"/>
           <w:numId w:val="2"/>
@@ -442,7 +469,7 @@
     </w:p>
     <w:p>
       <w:pPr>
-        <w:pStyle w:val="Paragraphedeliste"/>
+        <w:pStyle w:val="ListParagraph"/>
         <w:numPr>
           <w:ilvl w:val="0"/>
           <w:numId w:val="2"/>
@@ -479,7 +506,7 @@
     </w:p>
     <w:p>
       <w:pPr>
-        <w:pStyle w:val="Paragraphedeliste"/>
+        <w:pStyle w:val="ListParagraph"/>
         <w:numPr>
           <w:ilvl w:val="0"/>
           <w:numId w:val="2"/>
@@ -500,7 +527,7 @@
     </w:p>
     <w:p>
       <w:pPr>
-        <w:pStyle w:val="Paragraphedeliste"/>
+        <w:pStyle w:val="ListParagraph"/>
         <w:spacing w:before="0" w:after="160" w:line="259" w:lineRule="auto"/>
       </w:pPr>
     </w:p>
@@ -511,7 +538,7 @@
     </w:p>
     <w:p>
       <w:pPr>
-        <w:pStyle w:val="Titre"/>
+        <w:pStyle w:val="Title"/>
         <w:jc w:val="center"/>
       </w:pPr>
       <w:r>
@@ -521,7 +548,7 @@
     </w:p>
     <w:p>
       <w:pPr>
-        <w:pStyle w:val="Titre1"/>
+        <w:pStyle w:val="Heading1"/>
       </w:pPr>
       <w:r>
         <w:t>Vue d’ensemble</w:t>
@@ -529,7 +556,7 @@
     </w:p>
     <w:p>
       <w:pPr>
-        <w:pStyle w:val="Paragraphedeliste"/>
+        <w:pStyle w:val="ListParagraph"/>
         <w:spacing w:before="0" w:after="160" w:line="259" w:lineRule="auto"/>
         <w:ind w:left="0"/>
       </w:pPr>
@@ -555,8 +582,13 @@
         <w:t xml:space="preserve"> et </w:t>
       </w:r>
       <w:r>
-        <w:t>les optionsdisponibles</w:t>
-      </w:r>
+        <w:t xml:space="preserve">les </w:t>
+      </w:r>
+      <w:proofErr w:type="spellStart"/>
+      <w:r>
+        <w:t>optionsdisponibles</w:t>
+      </w:r>
+      <w:proofErr w:type="spellEnd"/>
       <w:r>
         <w:t xml:space="preserve"> auxquels les </w:t>
       </w:r>
@@ -582,27 +614,51 @@
         <w:t xml:space="preserve"> </w:t>
       </w:r>
       <w:r>
-        <w:t>Les clients peuvent comprer les forfaits voyages et choisir celui (ceux) aux</w:t>
-      </w:r>
-      <w:r>
-        <w:t>quels ils souhaites s’inscrirent. Un fois inscris, ils peuvent choisir les options parmis celles offertes.</w:t>
-      </w:r>
-    </w:p>
-    <w:p>
-      <w:pPr>
-        <w:pStyle w:val="Paragraphedeliste"/>
+        <w:t xml:space="preserve">Les clients peuvent </w:t>
+      </w:r>
+      <w:proofErr w:type="spellStart"/>
+      <w:r>
+        <w:t>comprer</w:t>
+      </w:r>
+      <w:proofErr w:type="spellEnd"/>
+      <w:r>
+        <w:t xml:space="preserve"> les forfaits voyages et choisir celui (ceux) aux</w:t>
+      </w:r>
+      <w:r>
+        <w:t>quels ils souhaites s’</w:t>
+      </w:r>
+      <w:proofErr w:type="spellStart"/>
+      <w:r>
+        <w:t>inscrirent</w:t>
+      </w:r>
+      <w:proofErr w:type="spellEnd"/>
+      <w:r>
+        <w:t xml:space="preserve">. Un fois inscris, ils peuvent choisir les options </w:t>
+      </w:r>
+      <w:proofErr w:type="spellStart"/>
+      <w:r>
+        <w:t>parmis</w:t>
+      </w:r>
+      <w:proofErr w:type="spellEnd"/>
+      <w:r>
+        <w:t xml:space="preserve"> celles offertes.</w:t>
+      </w:r>
+    </w:p>
+    <w:p>
+      <w:pPr>
+        <w:pStyle w:val="ListParagraph"/>
         <w:spacing w:before="0" w:after="160" w:line="259" w:lineRule="auto"/>
       </w:pPr>
     </w:p>
     <w:p>
       <w:pPr>
-        <w:pStyle w:val="Paragraphedeliste"/>
+        <w:pStyle w:val="ListParagraph"/>
         <w:spacing w:before="0" w:after="160" w:line="259" w:lineRule="auto"/>
       </w:pPr>
     </w:p>
     <w:p>
       <w:pPr>
-        <w:pStyle w:val="Titre2"/>
+        <w:pStyle w:val="Heading2"/>
       </w:pPr>
       <w:r>
         <w:t>Objectifs du laboratoire :</w:t>
@@ -610,7 +666,7 @@
     </w:p>
     <w:p>
       <w:pPr>
-        <w:pStyle w:val="Paragraphedeliste"/>
+        <w:pStyle w:val="ListParagraph"/>
         <w:numPr>
           <w:ilvl w:val="0"/>
           <w:numId w:val="21"/>
@@ -623,7 +679,7 @@
     </w:p>
     <w:p>
       <w:pPr>
-        <w:pStyle w:val="Paragraphedeliste"/>
+        <w:pStyle w:val="ListParagraph"/>
         <w:numPr>
           <w:ilvl w:val="0"/>
           <w:numId w:val="21"/>
@@ -636,7 +692,7 @@
     </w:p>
     <w:p>
       <w:pPr>
-        <w:pStyle w:val="Paragraphedeliste"/>
+        <w:pStyle w:val="ListParagraph"/>
         <w:numPr>
           <w:ilvl w:val="0"/>
           <w:numId w:val="21"/>
@@ -644,12 +700,17 @@
         <w:spacing w:before="0" w:after="160" w:line="259" w:lineRule="auto"/>
       </w:pPr>
       <w:r>
-        <w:t>Mettre en place le repository Patterns et Unit of work</w:t>
-      </w:r>
-    </w:p>
-    <w:p>
-      <w:pPr>
-        <w:pStyle w:val="Paragraphedeliste"/>
+        <w:t xml:space="preserve">Mettre en place le repository Patterns et Unit of </w:t>
+      </w:r>
+      <w:proofErr w:type="spellStart"/>
+      <w:r>
+        <w:t>work</w:t>
+      </w:r>
+      <w:proofErr w:type="spellEnd"/>
+    </w:p>
+    <w:p>
+      <w:pPr>
+        <w:pStyle w:val="ListParagraph"/>
         <w:numPr>
           <w:ilvl w:val="0"/>
           <w:numId w:val="21"/>
@@ -662,7 +723,7 @@
     </w:p>
     <w:p>
       <w:pPr>
-        <w:pStyle w:val="Paragraphedeliste"/>
+        <w:pStyle w:val="ListParagraph"/>
         <w:numPr>
           <w:ilvl w:val="1"/>
           <w:numId w:val="21"/>
@@ -678,7 +739,7 @@
     </w:p>
     <w:p>
       <w:pPr>
-        <w:pStyle w:val="Paragraphedeliste"/>
+        <w:pStyle w:val="ListParagraph"/>
         <w:numPr>
           <w:ilvl w:val="1"/>
           <w:numId w:val="21"/>
@@ -692,14 +753,50 @@
         <w:rPr>
           <w:lang w:val="en-CA"/>
         </w:rPr>
-        <w:t>Les PrimaryKey et Foreight</w:t>
-      </w:r>
-      <w:r>
-        <w:rPr>
-          <w:lang w:val="en-CA"/>
-        </w:rPr>
-        <w:t>Key explicites</w:t>
-      </w:r>
+        <w:t xml:space="preserve">Les </w:t>
+      </w:r>
+      <w:proofErr w:type="spellStart"/>
+      <w:r>
+        <w:rPr>
+          <w:lang w:val="en-CA"/>
+        </w:rPr>
+        <w:t>PrimaryKey</w:t>
+      </w:r>
+      <w:proofErr w:type="spellEnd"/>
+      <w:r>
+        <w:rPr>
+          <w:lang w:val="en-CA"/>
+        </w:rPr>
+        <w:t xml:space="preserve"> et </w:t>
+      </w:r>
+      <w:proofErr w:type="spellStart"/>
+      <w:r>
+        <w:rPr>
+          <w:lang w:val="en-CA"/>
+        </w:rPr>
+        <w:t>Foreight</w:t>
+      </w:r>
+      <w:r>
+        <w:rPr>
+          <w:lang w:val="en-CA"/>
+        </w:rPr>
+        <w:t>Key</w:t>
+      </w:r>
+      <w:proofErr w:type="spellEnd"/>
+      <w:r>
+        <w:rPr>
+          <w:lang w:val="en-CA"/>
+        </w:rPr>
+        <w:t xml:space="preserve"> </w:t>
+      </w:r>
+      <w:proofErr w:type="spellStart"/>
+      <w:r>
+        <w:rPr>
+          <w:lang w:val="en-CA"/>
+        </w:rPr>
+        <w:t>explicites</w:t>
+      </w:r>
+      <w:proofErr w:type="spellEnd"/>
     </w:p>
     <w:p>
       <w:pPr>
@@ -741,7 +838,15 @@
         <w:spacing w:before="0" w:after="160" w:line="259" w:lineRule="auto"/>
       </w:pPr>
       <w:r>
-        <w:t>Les seules Views créées seront celles des Index de chaque ar</w:t>
+        <w:t xml:space="preserve">Les seules </w:t>
+      </w:r>
+      <w:proofErr w:type="spellStart"/>
+      <w:r>
+        <w:t>Views</w:t>
+      </w:r>
+      <w:proofErr w:type="spellEnd"/>
+      <w:r>
+        <w:t xml:space="preserve"> créées seront celles des Index de chaque ar</w:t>
       </w:r>
       <w:r>
         <w:t>ea</w:t>
@@ -773,7 +878,15 @@
         <w:t xml:space="preserve">Seules les liaisons un à un et un à plusieurs </w:t>
       </w:r>
       <w:r>
-        <w:t>seront définies (les plusieurs à plusieurs seront ajoutées dans le prochain lab)</w:t>
+        <w:t xml:space="preserve">seront définies (les plusieurs à plusieurs seront ajoutées dans le prochain </w:t>
+      </w:r>
+      <w:proofErr w:type="spellStart"/>
+      <w:r>
+        <w:t>lab</w:t>
+      </w:r>
+      <w:proofErr w:type="spellEnd"/>
+      <w:r>
+        <w:t>)</w:t>
       </w:r>
     </w:p>
     <w:p>
@@ -852,7 +965,7 @@
     </w:p>
     <w:p>
       <w:pPr>
-        <w:pStyle w:val="Titre1"/>
+        <w:pStyle w:val="Heading1"/>
       </w:pPr>
       <w:r>
         <w:lastRenderedPageBreak/>
@@ -861,7 +974,7 @@
     </w:p>
     <w:p>
       <w:pPr>
-        <w:pStyle w:val="Titre2"/>
+        <w:pStyle w:val="Heading2"/>
       </w:pPr>
       <w:r>
         <w:t>Configurer la BD du projet</w:t>
@@ -869,7 +982,7 @@
     </w:p>
     <w:p>
       <w:pPr>
-        <w:pStyle w:val="Paragraphedeliste"/>
+        <w:pStyle w:val="ListParagraph"/>
         <w:numPr>
           <w:ilvl w:val="0"/>
           <w:numId w:val="18"/>
@@ -877,12 +990,17 @@
         <w:spacing w:before="0" w:after="160" w:line="259" w:lineRule="auto"/>
       </w:pPr>
       <w:r>
-        <w:t>Modifiez la connexion dans Appsettings.json</w:t>
-      </w:r>
-    </w:p>
-    <w:p>
-      <w:pPr>
-        <w:pStyle w:val="Paragraphedeliste"/>
+        <w:t xml:space="preserve">Modifiez la connexion dans </w:t>
+      </w:r>
+      <w:proofErr w:type="spellStart"/>
+      <w:r>
+        <w:t>Appsettings.json</w:t>
+      </w:r>
+      <w:proofErr w:type="spellEnd"/>
+    </w:p>
+    <w:p>
+      <w:pPr>
+        <w:pStyle w:val="ListParagraph"/>
         <w:numPr>
           <w:ilvl w:val="0"/>
           <w:numId w:val="18"/>
@@ -895,7 +1013,7 @@
     </w:p>
     <w:p>
       <w:pPr>
-        <w:pStyle w:val="Paragraphedeliste"/>
+        <w:pStyle w:val="ListParagraph"/>
         <w:numPr>
           <w:ilvl w:val="0"/>
           <w:numId w:val="18"/>
@@ -903,18 +1021,23 @@
         <w:spacing w:before="0" w:after="160" w:line="259" w:lineRule="auto"/>
       </w:pPr>
       <w:r>
-        <w:t>Effectuez une migration initiale et update database</w:t>
-      </w:r>
-    </w:p>
-    <w:p>
-      <w:pPr>
-        <w:pStyle w:val="Paragraphedeliste"/>
+        <w:t xml:space="preserve">Effectuez une migration initiale et update </w:t>
+      </w:r>
+      <w:proofErr w:type="spellStart"/>
+      <w:r>
+        <w:t>database</w:t>
+      </w:r>
+      <w:proofErr w:type="spellEnd"/>
+    </w:p>
+    <w:p>
+      <w:pPr>
+        <w:pStyle w:val="ListParagraph"/>
         <w:spacing w:before="0" w:after="160" w:line="259" w:lineRule="auto"/>
       </w:pPr>
     </w:p>
     <w:p>
       <w:pPr>
-        <w:pStyle w:val="Titre2"/>
+        <w:pStyle w:val="Heading2"/>
       </w:pPr>
       <w:r>
         <w:t>Créer le projet pour les accès aux données</w:t>
@@ -922,7 +1045,7 @@
     </w:p>
     <w:p>
       <w:pPr>
-        <w:pStyle w:val="Paragraphedeliste"/>
+        <w:pStyle w:val="ListParagraph"/>
         <w:numPr>
           <w:ilvl w:val="0"/>
           <w:numId w:val="24"/>
@@ -930,25 +1053,35 @@
         <w:spacing w:before="0" w:after="160" w:line="259" w:lineRule="auto"/>
       </w:pPr>
       <w:r>
-        <w:t>Créez un projet de type librairie de classe Net Core</w:t>
-      </w:r>
-    </w:p>
-    <w:p>
-      <w:pPr>
-        <w:pStyle w:val="Paragraphedeliste"/>
+        <w:t xml:space="preserve">Créez un projet de type librairie de classe Net </w:t>
+      </w:r>
+      <w:proofErr w:type="spellStart"/>
+      <w:r>
+        <w:t>Core</w:t>
+      </w:r>
+      <w:proofErr w:type="spellEnd"/>
+    </w:p>
+    <w:p>
+      <w:pPr>
+        <w:pStyle w:val="ListParagraph"/>
         <w:numPr>
           <w:ilvl w:val="0"/>
           <w:numId w:val="24"/>
         </w:numPr>
         <w:spacing w:before="0" w:after="160" w:line="259" w:lineRule="auto"/>
       </w:pPr>
-      <w:r>
-        <w:t>Insallez les packages :</w:t>
-      </w:r>
-    </w:p>
-    <w:p>
-      <w:pPr>
-        <w:pStyle w:val="Paragraphedeliste"/>
+      <w:proofErr w:type="spellStart"/>
+      <w:r>
+        <w:t>Insallez</w:t>
+      </w:r>
+      <w:proofErr w:type="spellEnd"/>
+      <w:r>
+        <w:t xml:space="preserve"> les packages :</w:t>
+      </w:r>
+    </w:p>
+    <w:p>
+      <w:pPr>
+        <w:pStyle w:val="ListParagraph"/>
         <w:numPr>
           <w:ilvl w:val="1"/>
           <w:numId w:val="24"/>
@@ -961,6 +1094,7 @@
           <w:lang w:val="en-US"/>
         </w:rPr>
       </w:pPr>
+      <w:proofErr w:type="spellStart"/>
       <w:r>
         <w:rPr>
           <w:rFonts w:ascii="Consolas" w:hAnsi="Consolas" w:cs="Consolas"/>
@@ -971,10 +1105,11 @@
         </w:rPr>
         <w:t>Microsoft.EntityFrameworkCore</w:t>
       </w:r>
-    </w:p>
-    <w:p>
-      <w:pPr>
-        <w:pStyle w:val="Paragraphedeliste"/>
+      <w:proofErr w:type="spellEnd"/>
+    </w:p>
+    <w:p>
+      <w:pPr>
+        <w:pStyle w:val="ListParagraph"/>
         <w:numPr>
           <w:ilvl w:val="1"/>
           <w:numId w:val="24"/>
@@ -987,6 +1122,7 @@
           <w:lang w:val="en-US"/>
         </w:rPr>
       </w:pPr>
+      <w:proofErr w:type="spellStart"/>
       <w:r>
         <w:rPr>
           <w:rFonts w:ascii="Consolas" w:hAnsi="Consolas" w:cs="Consolas"/>
@@ -997,10 +1133,11 @@
         </w:rPr>
         <w:t>Microsoft.EntityFrameworkCore.SqlServer</w:t>
       </w:r>
-    </w:p>
-    <w:p>
-      <w:pPr>
-        <w:pStyle w:val="Paragraphedeliste"/>
+      <w:proofErr w:type="spellEnd"/>
+    </w:p>
+    <w:p>
+      <w:pPr>
+        <w:pStyle w:val="ListParagraph"/>
         <w:numPr>
           <w:ilvl w:val="1"/>
           <w:numId w:val="24"/>
@@ -1013,6 +1150,7 @@
           <w:lang w:val="en-US"/>
         </w:rPr>
       </w:pPr>
+      <w:proofErr w:type="spellStart"/>
       <w:r>
         <w:rPr>
           <w:rFonts w:ascii="Consolas" w:hAnsi="Consolas" w:cs="Consolas"/>
@@ -1023,10 +1161,11 @@
         </w:rPr>
         <w:t>Microsoft.EntityFrameworkCore.Tools</w:t>
       </w:r>
-    </w:p>
-    <w:p>
-      <w:pPr>
-        <w:pStyle w:val="Paragraphedeliste"/>
+      <w:proofErr w:type="spellEnd"/>
+    </w:p>
+    <w:p>
+      <w:pPr>
+        <w:pStyle w:val="ListParagraph"/>
         <w:numPr>
           <w:ilvl w:val="0"/>
           <w:numId w:val="24"/>
@@ -1039,6 +1178,7 @@
       <w:r>
         <w:t xml:space="preserve">une classe </w:t>
       </w:r>
+      <w:proofErr w:type="spellStart"/>
       <w:r>
         <w:rPr>
           <w:b/>
@@ -1046,12 +1186,14 @@
         </w:rPr>
         <w:t>JungleDbContext</w:t>
       </w:r>
+      <w:proofErr w:type="spellEnd"/>
       <w:r>
         <w:t xml:space="preserve"> qui </w:t>
       </w:r>
       <w:r>
         <w:t xml:space="preserve">hérite de </w:t>
       </w:r>
+      <w:proofErr w:type="spellStart"/>
       <w:r>
         <w:rPr>
           <w:b/>
@@ -1059,10 +1201,11 @@
         </w:rPr>
         <w:t>DbContext</w:t>
       </w:r>
-    </w:p>
-    <w:p>
-      <w:pPr>
-        <w:pStyle w:val="Paragraphedeliste"/>
+      <w:proofErr w:type="spellEnd"/>
+    </w:p>
+    <w:p>
+      <w:pPr>
+        <w:pStyle w:val="ListParagraph"/>
         <w:numPr>
           <w:ilvl w:val="1"/>
           <w:numId w:val="24"/>
@@ -1075,8 +1218,13 @@
       <w:r>
         <w:t xml:space="preserve">prend en paramètre </w:t>
       </w:r>
-      <w:r>
-        <w:t>DbContextOptions et exécute le constructeur de base</w:t>
+      <w:proofErr w:type="spellStart"/>
+      <w:r>
+        <w:t>DbContextOptions</w:t>
+      </w:r>
+      <w:proofErr w:type="spellEnd"/>
+      <w:r>
+        <w:t xml:space="preserve"> et exécute le constructeur de base</w:t>
       </w:r>
     </w:p>
     <w:p>
@@ -1118,6 +1266,7 @@
         </w:rPr>
         <w:t xml:space="preserve"> </w:t>
       </w:r>
+      <w:proofErr w:type="spellStart"/>
       <w:r>
         <w:rPr>
           <w:rFonts w:ascii="Consolas" w:hAnsi="Consolas" w:cs="Consolas"/>
@@ -1127,14 +1276,55 @@
         </w:rPr>
         <w:t>JungleDbContext</w:t>
       </w:r>
-      <w:r>
-        <w:rPr>
-          <w:rFonts w:ascii="Consolas" w:hAnsi="Consolas" w:cs="Consolas"/>
-          <w:color w:val="000000"/>
-          <w:sz w:val="19"/>
-          <w:szCs w:val="19"/>
-        </w:rPr>
-        <w:t xml:space="preserve">(DbContextOptions&lt;JungleDbContext&gt; options) : </w:t>
+      <w:proofErr w:type="spellEnd"/>
+      <w:r>
+        <w:rPr>
+          <w:rFonts w:ascii="Consolas" w:hAnsi="Consolas" w:cs="Consolas"/>
+          <w:color w:val="000000"/>
+          <w:sz w:val="19"/>
+          <w:szCs w:val="19"/>
+        </w:rPr>
+        <w:t>(</w:t>
+      </w:r>
+      <w:proofErr w:type="spellStart"/>
+      <w:r>
+        <w:rPr>
+          <w:rFonts w:ascii="Consolas" w:hAnsi="Consolas" w:cs="Consolas"/>
+          <w:color w:val="000000"/>
+          <w:sz w:val="19"/>
+          <w:szCs w:val="19"/>
+        </w:rPr>
+        <w:t>DbContextOptions</w:t>
+      </w:r>
+      <w:proofErr w:type="spellEnd"/>
+      <w:r>
+        <w:rPr>
+          <w:rFonts w:ascii="Consolas" w:hAnsi="Consolas" w:cs="Consolas"/>
+          <w:color w:val="000000"/>
+          <w:sz w:val="19"/>
+          <w:szCs w:val="19"/>
+        </w:rPr>
+        <w:t>&lt;</w:t>
+      </w:r>
+      <w:proofErr w:type="spellStart"/>
+      <w:r>
+        <w:rPr>
+          <w:rFonts w:ascii="Consolas" w:hAnsi="Consolas" w:cs="Consolas"/>
+          <w:color w:val="000000"/>
+          <w:sz w:val="19"/>
+          <w:szCs w:val="19"/>
+        </w:rPr>
+        <w:t>JungleDbContext</w:t>
+      </w:r>
+      <w:proofErr w:type="spellEnd"/>
+      <w:r>
+        <w:rPr>
+          <w:rFonts w:ascii="Consolas" w:hAnsi="Consolas" w:cs="Consolas"/>
+          <w:color w:val="000000"/>
+          <w:sz w:val="19"/>
+          <w:szCs w:val="19"/>
+        </w:rPr>
+        <w:t xml:space="preserve">&gt; options) : </w:t>
       </w:r>
       <w:r>
         <w:rPr>
@@ -1210,7 +1400,7 @@
     </w:p>
     <w:p>
       <w:pPr>
-        <w:pStyle w:val="Paragraphedeliste"/>
+        <w:pStyle w:val="ListParagraph"/>
         <w:numPr>
           <w:ilvl w:val="0"/>
           <w:numId w:val="24"/>
@@ -1223,7 +1413,7 @@
     </w:p>
     <w:p>
       <w:pPr>
-        <w:pStyle w:val="Paragraphedeliste"/>
+        <w:pStyle w:val="ListParagraph"/>
         <w:numPr>
           <w:ilvl w:val="0"/>
           <w:numId w:val="24"/>
@@ -1237,7 +1427,7 @@
     <w:p/>
     <w:p>
       <w:pPr>
-        <w:pStyle w:val="Titre3"/>
+        <w:pStyle w:val="Heading3"/>
       </w:pPr>
       <w:r>
         <w:t xml:space="preserve">Configurer le repository générique </w:t>
@@ -1245,7 +1435,7 @@
     </w:p>
     <w:p>
       <w:pPr>
-        <w:pStyle w:val="Paragraphedeliste"/>
+        <w:pStyle w:val="ListParagraph"/>
         <w:numPr>
           <w:ilvl w:val="0"/>
           <w:numId w:val="26"/>
@@ -1268,6 +1458,7 @@
       <w:r>
         <w:t xml:space="preserve">et un sous dossier </w:t>
       </w:r>
+      <w:proofErr w:type="spellStart"/>
       <w:r>
         <w:rPr>
           <w:b/>
@@ -1289,10 +1480,11 @@
         </w:rPr>
         <w:t>epository</w:t>
       </w:r>
-    </w:p>
-    <w:p>
-      <w:pPr>
-        <w:pStyle w:val="Paragraphedeliste"/>
+      <w:proofErr w:type="spellEnd"/>
+    </w:p>
+    <w:p>
+      <w:pPr>
+        <w:pStyle w:val="ListParagraph"/>
         <w:numPr>
           <w:ilvl w:val="0"/>
           <w:numId w:val="26"/>
@@ -1305,6 +1497,7 @@
       <w:r>
         <w:t xml:space="preserve"> appelé </w:t>
       </w:r>
+      <w:proofErr w:type="spellStart"/>
       <w:r>
         <w:rPr>
           <w:b/>
@@ -1312,6 +1505,7 @@
         </w:rPr>
         <w:t>IRepository</w:t>
       </w:r>
+      <w:proofErr w:type="spellEnd"/>
       <w:r>
         <w:t xml:space="preserve"> dans</w:t>
       </w:r>
@@ -1321,6 +1515,7 @@
       <w:r>
         <w:t xml:space="preserve"> </w:t>
       </w:r>
+      <w:proofErr w:type="spellStart"/>
       <w:r>
         <w:rPr>
           <w:b/>
@@ -1328,6 +1523,7 @@
         </w:rPr>
         <w:t>IRepository</w:t>
       </w:r>
+      <w:proofErr w:type="spellEnd"/>
       <w:r>
         <w:t xml:space="preserve"> </w:t>
       </w:r>
@@ -1434,6 +1630,7 @@
         </w:rPr>
         <w:t xml:space="preserve"> </w:t>
       </w:r>
+      <w:proofErr w:type="spellStart"/>
       <w:r>
         <w:rPr>
           <w:rFonts w:ascii="Consolas" w:hAnsi="Consolas" w:cs="Consolas"/>
@@ -1444,6 +1641,7 @@
         </w:rPr>
         <w:t>IRepository</w:t>
       </w:r>
+      <w:proofErr w:type="spellEnd"/>
       <w:r>
         <w:rPr>
           <w:rFonts w:ascii="Consolas" w:hAnsi="Consolas" w:cs="Consolas"/>
@@ -1723,7 +1921,51 @@
           <w:szCs w:val="19"/>
           <w:lang w:val="en-CA"/>
         </w:rPr>
-        <w:t xml:space="preserve">    IEnumerable&lt;T&gt; GetAll(</w:t>
+        <w:t xml:space="preserve">    </w:t>
+      </w:r>
+      <w:proofErr w:type="spellStart"/>
+      <w:r>
+        <w:rPr>
+          <w:rFonts w:ascii="Consolas" w:hAnsi="Consolas" w:cs="Consolas"/>
+          <w:color w:val="000000"/>
+          <w:sz w:val="19"/>
+          <w:szCs w:val="19"/>
+          <w:lang w:val="en-CA"/>
+        </w:rPr>
+        <w:t>IEnumerable</w:t>
+      </w:r>
+      <w:proofErr w:type="spellEnd"/>
+      <w:r>
+        <w:rPr>
+          <w:rFonts w:ascii="Consolas" w:hAnsi="Consolas" w:cs="Consolas"/>
+          <w:color w:val="000000"/>
+          <w:sz w:val="19"/>
+          <w:szCs w:val="19"/>
+          <w:lang w:val="en-CA"/>
+        </w:rPr>
+        <w:t xml:space="preserve">&lt;T&gt; </w:t>
+      </w:r>
+      <w:proofErr w:type="spellStart"/>
+      <w:r>
+        <w:rPr>
+          <w:rFonts w:ascii="Consolas" w:hAnsi="Consolas" w:cs="Consolas"/>
+          <w:color w:val="000000"/>
+          <w:sz w:val="19"/>
+          <w:szCs w:val="19"/>
+          <w:lang w:val="en-CA"/>
+        </w:rPr>
+        <w:t>GetAll</w:t>
+      </w:r>
+      <w:proofErr w:type="spellEnd"/>
+      <w:r>
+        <w:rPr>
+          <w:rFonts w:ascii="Consolas" w:hAnsi="Consolas" w:cs="Consolas"/>
+          <w:color w:val="000000"/>
+          <w:sz w:val="19"/>
+          <w:szCs w:val="19"/>
+          <w:lang w:val="en-CA"/>
+        </w:rPr>
+        <w:t>(</w:t>
       </w:r>
     </w:p>
     <w:p>
@@ -1756,7 +1998,29 @@
           <w:szCs w:val="19"/>
           <w:lang w:val="en-CA"/>
         </w:rPr>
-        <w:t xml:space="preserve">      Expression&lt;Func&lt;T, </w:t>
+        <w:t xml:space="preserve">      Expression&lt;</w:t>
+      </w:r>
+      <w:proofErr w:type="spellStart"/>
+      <w:r>
+        <w:rPr>
+          <w:rFonts w:ascii="Consolas" w:hAnsi="Consolas" w:cs="Consolas"/>
+          <w:color w:val="000000"/>
+          <w:sz w:val="19"/>
+          <w:szCs w:val="19"/>
+          <w:lang w:val="en-CA"/>
+        </w:rPr>
+        <w:t>Func</w:t>
+      </w:r>
+      <w:proofErr w:type="spellEnd"/>
+      <w:r>
+        <w:rPr>
+          <w:rFonts w:ascii="Consolas" w:hAnsi="Consolas" w:cs="Consolas"/>
+          <w:color w:val="000000"/>
+          <w:sz w:val="19"/>
+          <w:szCs w:val="19"/>
+          <w:lang w:val="en-CA"/>
+        </w:rPr>
+        <w:t xml:space="preserve">&lt;T, </w:t>
       </w:r>
       <w:r>
         <w:rPr>
@@ -1829,7 +2093,95 @@
           <w:szCs w:val="19"/>
           <w:lang w:val="en-CA"/>
         </w:rPr>
-        <w:t xml:space="preserve">      Func&lt;IQueryable&lt;T&gt;, IOrderedQueryable&lt;T&gt;&gt; orderBy = </w:t>
+        <w:t xml:space="preserve">      </w:t>
+      </w:r>
+      <w:proofErr w:type="spellStart"/>
+      <w:r>
+        <w:rPr>
+          <w:rFonts w:ascii="Consolas" w:hAnsi="Consolas" w:cs="Consolas"/>
+          <w:color w:val="000000"/>
+          <w:sz w:val="19"/>
+          <w:szCs w:val="19"/>
+          <w:lang w:val="en-CA"/>
+        </w:rPr>
+        <w:t>Func</w:t>
+      </w:r>
+      <w:proofErr w:type="spellEnd"/>
+      <w:r>
+        <w:rPr>
+          <w:rFonts w:ascii="Consolas" w:hAnsi="Consolas" w:cs="Consolas"/>
+          <w:color w:val="000000"/>
+          <w:sz w:val="19"/>
+          <w:szCs w:val="19"/>
+          <w:lang w:val="en-CA"/>
+        </w:rPr>
+        <w:t>&lt;</w:t>
+      </w:r>
+      <w:proofErr w:type="spellStart"/>
+      <w:r>
+        <w:rPr>
+          <w:rFonts w:ascii="Consolas" w:hAnsi="Consolas" w:cs="Consolas"/>
+          <w:color w:val="000000"/>
+          <w:sz w:val="19"/>
+          <w:szCs w:val="19"/>
+          <w:lang w:val="en-CA"/>
+        </w:rPr>
+        <w:t>IQueryable</w:t>
+      </w:r>
+      <w:proofErr w:type="spellEnd"/>
+      <w:r>
+        <w:rPr>
+          <w:rFonts w:ascii="Consolas" w:hAnsi="Consolas" w:cs="Consolas"/>
+          <w:color w:val="000000"/>
+          <w:sz w:val="19"/>
+          <w:szCs w:val="19"/>
+          <w:lang w:val="en-CA"/>
+        </w:rPr>
+        <w:t xml:space="preserve">&lt;T&gt;, </w:t>
+      </w:r>
+      <w:proofErr w:type="spellStart"/>
+      <w:r>
+        <w:rPr>
+          <w:rFonts w:ascii="Consolas" w:hAnsi="Consolas" w:cs="Consolas"/>
+          <w:color w:val="000000"/>
+          <w:sz w:val="19"/>
+          <w:szCs w:val="19"/>
+          <w:lang w:val="en-CA"/>
+        </w:rPr>
+        <w:t>IOrderedQueryable</w:t>
+      </w:r>
+      <w:proofErr w:type="spellEnd"/>
+      <w:r>
+        <w:rPr>
+          <w:rFonts w:ascii="Consolas" w:hAnsi="Consolas" w:cs="Consolas"/>
+          <w:color w:val="000000"/>
+          <w:sz w:val="19"/>
+          <w:szCs w:val="19"/>
+          <w:lang w:val="en-CA"/>
+        </w:rPr>
+        <w:t xml:space="preserve">&lt;T&gt;&gt; </w:t>
+      </w:r>
+      <w:proofErr w:type="spellStart"/>
+      <w:r>
+        <w:rPr>
+          <w:rFonts w:ascii="Consolas" w:hAnsi="Consolas" w:cs="Consolas"/>
+          <w:color w:val="000000"/>
+          <w:sz w:val="19"/>
+          <w:szCs w:val="19"/>
+          <w:lang w:val="en-CA"/>
+        </w:rPr>
+        <w:t>orderBy</w:t>
+      </w:r>
+      <w:proofErr w:type="spellEnd"/>
+      <w:r>
+        <w:rPr>
+          <w:rFonts w:ascii="Consolas" w:hAnsi="Consolas" w:cs="Consolas"/>
+          <w:color w:val="000000"/>
+          <w:sz w:val="19"/>
+          <w:szCs w:val="19"/>
+          <w:lang w:val="en-CA"/>
+        </w:rPr>
+        <w:t xml:space="preserve"> = </w:t>
       </w:r>
       <w:r>
         <w:rPr>
@@ -1902,7 +2254,29 @@
           <w:szCs w:val="19"/>
           <w:lang w:val="en-CA"/>
         </w:rPr>
-        <w:t xml:space="preserve"> includeProperties = </w:t>
+        <w:t xml:space="preserve"> </w:t>
+      </w:r>
+      <w:proofErr w:type="spellStart"/>
+      <w:r>
+        <w:rPr>
+          <w:rFonts w:ascii="Consolas" w:hAnsi="Consolas" w:cs="Consolas"/>
+          <w:color w:val="000000"/>
+          <w:sz w:val="19"/>
+          <w:szCs w:val="19"/>
+          <w:lang w:val="en-CA"/>
+        </w:rPr>
+        <w:t>includeProperties</w:t>
+      </w:r>
+      <w:proofErr w:type="spellEnd"/>
+      <w:r>
+        <w:rPr>
+          <w:rFonts w:ascii="Consolas" w:hAnsi="Consolas" w:cs="Consolas"/>
+          <w:color w:val="000000"/>
+          <w:sz w:val="19"/>
+          <w:szCs w:val="19"/>
+          <w:lang w:val="en-CA"/>
+        </w:rPr>
+        <w:t xml:space="preserve"> = </w:t>
       </w:r>
       <w:r>
         <w:rPr>
@@ -1975,7 +2349,29 @@
           <w:szCs w:val="19"/>
           <w:lang w:val="en-CA"/>
         </w:rPr>
-        <w:t xml:space="preserve"> isTracking = </w:t>
+        <w:t xml:space="preserve"> </w:t>
+      </w:r>
+      <w:proofErr w:type="spellStart"/>
+      <w:r>
+        <w:rPr>
+          <w:rFonts w:ascii="Consolas" w:hAnsi="Consolas" w:cs="Consolas"/>
+          <w:color w:val="000000"/>
+          <w:sz w:val="19"/>
+          <w:szCs w:val="19"/>
+          <w:lang w:val="en-CA"/>
+        </w:rPr>
+        <w:t>isTracking</w:t>
+      </w:r>
+      <w:proofErr w:type="spellEnd"/>
+      <w:r>
+        <w:rPr>
+          <w:rFonts w:ascii="Consolas" w:hAnsi="Consolas" w:cs="Consolas"/>
+          <w:color w:val="000000"/>
+          <w:sz w:val="19"/>
+          <w:szCs w:val="19"/>
+          <w:lang w:val="en-CA"/>
+        </w:rPr>
+        <w:t xml:space="preserve"> = </w:t>
       </w:r>
       <w:r>
         <w:rPr>
@@ -2007,18 +2403,26 @@
           <w:color w:val="000000"/>
           <w:sz w:val="19"/>
           <w:szCs w:val="19"/>
-          <w:lang w:val="en-CA"/>
-        </w:rPr>
-      </w:pPr>
-      <w:r>
-        <w:rPr>
-          <w:rFonts w:ascii="Consolas" w:hAnsi="Consolas" w:cs="Consolas"/>
-          <w:color w:val="000000"/>
-          <w:sz w:val="19"/>
-          <w:szCs w:val="19"/>
-          <w:lang w:val="en-CA"/>
-        </w:rPr>
-        <w:t xml:space="preserve">      );</w:t>
+        </w:rPr>
+      </w:pPr>
+      <w:r>
+        <w:rPr>
+          <w:rFonts w:ascii="Consolas" w:hAnsi="Consolas" w:cs="Consolas"/>
+          <w:color w:val="000000"/>
+          <w:sz w:val="19"/>
+          <w:szCs w:val="19"/>
+          <w:lang w:val="en-CA"/>
+        </w:rPr>
+        <w:t xml:space="preserve">      </w:t>
+      </w:r>
+      <w:r>
+        <w:rPr>
+          <w:rFonts w:ascii="Consolas" w:hAnsi="Consolas" w:cs="Consolas"/>
+          <w:color w:val="000000"/>
+          <w:sz w:val="19"/>
+          <w:szCs w:val="19"/>
+        </w:rPr>
+        <w:t>);</w:t>
       </w:r>
     </w:p>
     <w:p>
@@ -2040,7 +2444,6 @@
           <w:color w:val="000000"/>
           <w:sz w:val="19"/>
           <w:szCs w:val="19"/>
-          <w:lang w:val="en-CA"/>
         </w:rPr>
       </w:pPr>
     </w:p>
@@ -2063,7 +2466,6 @@
           <w:color w:val="000000"/>
           <w:sz w:val="19"/>
           <w:szCs w:val="19"/>
-          <w:lang w:val="en-CA"/>
         </w:rPr>
       </w:pPr>
     </w:p>
@@ -2086,16 +2488,14 @@
           <w:color w:val="000000"/>
           <w:sz w:val="19"/>
           <w:szCs w:val="19"/>
-          <w:lang w:val="en-CA"/>
-        </w:rPr>
-      </w:pPr>
-      <w:r>
-        <w:rPr>
-          <w:rFonts w:ascii="Consolas" w:hAnsi="Consolas" w:cs="Consolas"/>
-          <w:color w:val="000000"/>
-          <w:sz w:val="19"/>
-          <w:szCs w:val="19"/>
-          <w:lang w:val="en-CA"/>
+        </w:rPr>
+      </w:pPr>
+      <w:r>
+        <w:rPr>
+          <w:rFonts w:ascii="Consolas" w:hAnsi="Consolas" w:cs="Consolas"/>
+          <w:color w:val="000000"/>
+          <w:sz w:val="19"/>
+          <w:szCs w:val="19"/>
         </w:rPr>
         <w:t xml:space="preserve">    </w:t>
       </w:r>
@@ -2105,7 +2505,6 @@
           <w:color w:val="008000"/>
           <w:sz w:val="19"/>
           <w:szCs w:val="19"/>
-          <w:lang w:val="en-CA"/>
         </w:rPr>
         <w:t>// Retourne le 1er seulement</w:t>
       </w:r>
@@ -2129,18 +2528,36 @@
           <w:color w:val="000000"/>
           <w:sz w:val="19"/>
           <w:szCs w:val="19"/>
-          <w:lang w:val="en-CA"/>
-        </w:rPr>
-      </w:pPr>
-      <w:r>
-        <w:rPr>
-          <w:rFonts w:ascii="Consolas" w:hAnsi="Consolas" w:cs="Consolas"/>
-          <w:color w:val="000000"/>
-          <w:sz w:val="19"/>
-          <w:szCs w:val="19"/>
-          <w:lang w:val="en-CA"/>
-        </w:rPr>
-        <w:t xml:space="preserve">    T FirstOrDefault(</w:t>
+        </w:rPr>
+      </w:pPr>
+      <w:r>
+        <w:rPr>
+          <w:rFonts w:ascii="Consolas" w:hAnsi="Consolas" w:cs="Consolas"/>
+          <w:color w:val="000000"/>
+          <w:sz w:val="19"/>
+          <w:szCs w:val="19"/>
+        </w:rPr>
+        <w:t xml:space="preserve">    T </w:t>
+      </w:r>
+      <w:proofErr w:type="spellStart"/>
+      <w:r>
+        <w:rPr>
+          <w:rFonts w:ascii="Consolas" w:hAnsi="Consolas" w:cs="Consolas"/>
+          <w:color w:val="000000"/>
+          <w:sz w:val="19"/>
+          <w:szCs w:val="19"/>
+        </w:rPr>
+        <w:t>FirstOrDefault</w:t>
+      </w:r>
+      <w:proofErr w:type="spellEnd"/>
+      <w:r>
+        <w:rPr>
+          <w:rFonts w:ascii="Consolas" w:hAnsi="Consolas" w:cs="Consolas"/>
+          <w:color w:val="000000"/>
+          <w:sz w:val="19"/>
+          <w:szCs w:val="19"/>
+        </w:rPr>
+        <w:t>(</w:t>
       </w:r>
     </w:p>
     <w:p>
@@ -2171,9 +2588,40 @@
           <w:color w:val="000000"/>
           <w:sz w:val="19"/>
           <w:szCs w:val="19"/>
-          <w:lang w:val="en-CA"/>
-        </w:rPr>
-        <w:t xml:space="preserve">      Expression&lt;Func&lt;T, </w:t>
+        </w:rPr>
+        <w:t xml:space="preserve">      </w:t>
+      </w:r>
+      <w:r>
+        <w:rPr>
+          <w:rFonts w:ascii="Consolas" w:hAnsi="Consolas" w:cs="Consolas"/>
+          <w:color w:val="000000"/>
+          <w:sz w:val="19"/>
+          <w:szCs w:val="19"/>
+          <w:lang w:val="en-CA"/>
+        </w:rPr>
+        <w:t>Expression&lt;</w:t>
+      </w:r>
+      <w:proofErr w:type="spellStart"/>
+      <w:r>
+        <w:rPr>
+          <w:rFonts w:ascii="Consolas" w:hAnsi="Consolas" w:cs="Consolas"/>
+          <w:color w:val="000000"/>
+          <w:sz w:val="19"/>
+          <w:szCs w:val="19"/>
+          <w:lang w:val="en-CA"/>
+        </w:rPr>
+        <w:t>Func</w:t>
+      </w:r>
+      <w:proofErr w:type="spellEnd"/>
+      <w:r>
+        <w:rPr>
+          <w:rFonts w:ascii="Consolas" w:hAnsi="Consolas" w:cs="Consolas"/>
+          <w:color w:val="000000"/>
+          <w:sz w:val="19"/>
+          <w:szCs w:val="19"/>
+          <w:lang w:val="en-CA"/>
+        </w:rPr>
+        <w:t xml:space="preserve">&lt;T, </w:t>
       </w:r>
       <w:r>
         <w:rPr>
@@ -2266,7 +2714,29 @@
           <w:szCs w:val="19"/>
           <w:lang w:val="en-CA"/>
         </w:rPr>
-        <w:t xml:space="preserve"> includeProperties = </w:t>
+        <w:t xml:space="preserve"> </w:t>
+      </w:r>
+      <w:proofErr w:type="spellStart"/>
+      <w:r>
+        <w:rPr>
+          <w:rFonts w:ascii="Consolas" w:hAnsi="Consolas" w:cs="Consolas"/>
+          <w:color w:val="000000"/>
+          <w:sz w:val="19"/>
+          <w:szCs w:val="19"/>
+          <w:lang w:val="en-CA"/>
+        </w:rPr>
+        <w:t>includeProperties</w:t>
+      </w:r>
+      <w:proofErr w:type="spellEnd"/>
+      <w:r>
+        <w:rPr>
+          <w:rFonts w:ascii="Consolas" w:hAnsi="Consolas" w:cs="Consolas"/>
+          <w:color w:val="000000"/>
+          <w:sz w:val="19"/>
+          <w:szCs w:val="19"/>
+          <w:lang w:val="en-CA"/>
+        </w:rPr>
+        <w:t xml:space="preserve"> = </w:t>
       </w:r>
       <w:r>
         <w:rPr>
@@ -2339,7 +2809,29 @@
           <w:szCs w:val="19"/>
           <w:lang w:val="en-CA"/>
         </w:rPr>
-        <w:t xml:space="preserve"> isTracking = </w:t>
+        <w:t xml:space="preserve"> </w:t>
+      </w:r>
+      <w:proofErr w:type="spellStart"/>
+      <w:r>
+        <w:rPr>
+          <w:rFonts w:ascii="Consolas" w:hAnsi="Consolas" w:cs="Consolas"/>
+          <w:color w:val="000000"/>
+          <w:sz w:val="19"/>
+          <w:szCs w:val="19"/>
+          <w:lang w:val="en-CA"/>
+        </w:rPr>
+        <w:t>isTracking</w:t>
+      </w:r>
+      <w:proofErr w:type="spellEnd"/>
+      <w:r>
+        <w:rPr>
+          <w:rFonts w:ascii="Consolas" w:hAnsi="Consolas" w:cs="Consolas"/>
+          <w:color w:val="000000"/>
+          <w:sz w:val="19"/>
+          <w:szCs w:val="19"/>
+          <w:lang w:val="en-CA"/>
+        </w:rPr>
+        <w:t xml:space="preserve"> = </w:t>
       </w:r>
       <w:r>
         <w:rPr>
@@ -2371,6 +2863,7 @@
           <w:color w:val="000000"/>
           <w:sz w:val="19"/>
           <w:szCs w:val="19"/>
+          <w:lang w:val="en-CA"/>
         </w:rPr>
       </w:pPr>
       <w:r>
@@ -2389,6 +2882,7 @@
           <w:color w:val="000000"/>
           <w:sz w:val="19"/>
           <w:szCs w:val="19"/>
+          <w:lang w:val="en-CA"/>
         </w:rPr>
         <w:t>);</w:t>
       </w:r>
@@ -2412,6 +2906,7 @@
           <w:color w:val="000000"/>
           <w:sz w:val="19"/>
           <w:szCs w:val="19"/>
+          <w:lang w:val="en-CA"/>
         </w:rPr>
       </w:pPr>
     </w:p>
@@ -2434,14 +2929,16 @@
           <w:color w:val="000000"/>
           <w:sz w:val="19"/>
           <w:szCs w:val="19"/>
-        </w:rPr>
-      </w:pPr>
-      <w:r>
-        <w:rPr>
-          <w:rFonts w:ascii="Consolas" w:hAnsi="Consolas" w:cs="Consolas"/>
-          <w:color w:val="000000"/>
-          <w:sz w:val="19"/>
-          <w:szCs w:val="19"/>
+          <w:lang w:val="en-CA"/>
+        </w:rPr>
+      </w:pPr>
+      <w:r>
+        <w:rPr>
+          <w:rFonts w:ascii="Consolas" w:hAnsi="Consolas" w:cs="Consolas"/>
+          <w:color w:val="000000"/>
+          <w:sz w:val="19"/>
+          <w:szCs w:val="19"/>
+          <w:lang w:val="en-CA"/>
         </w:rPr>
         <w:t xml:space="preserve">    </w:t>
       </w:r>
@@ -2451,6 +2948,7 @@
           <w:color w:val="0000FF"/>
           <w:sz w:val="19"/>
           <w:szCs w:val="19"/>
+          <w:lang w:val="en-CA"/>
         </w:rPr>
         <w:t>void</w:t>
       </w:r>
@@ -2460,6 +2958,7 @@
           <w:color w:val="000000"/>
           <w:sz w:val="19"/>
           <w:szCs w:val="19"/>
+          <w:lang w:val="en-CA"/>
         </w:rPr>
         <w:t xml:space="preserve"> Add(T entity);</w:t>
       </w:r>
@@ -2483,6 +2982,7 @@
           <w:color w:val="000000"/>
           <w:sz w:val="19"/>
           <w:szCs w:val="19"/>
+          <w:lang w:val="en-CA"/>
         </w:rPr>
       </w:pPr>
     </w:p>
@@ -2513,9 +3013,11 @@
           <w:color w:val="000000"/>
           <w:sz w:val="19"/>
           <w:szCs w:val="19"/>
+          <w:lang w:val="en-CA"/>
         </w:rPr>
         <w:t xml:space="preserve">    </w:t>
       </w:r>
+      <w:proofErr w:type="spellStart"/>
       <w:r>
         <w:rPr>
           <w:rFonts w:ascii="Consolas" w:hAnsi="Consolas" w:cs="Consolas"/>
@@ -2525,14 +3027,55 @@
         </w:rPr>
         <w:t>void</w:t>
       </w:r>
-      <w:r>
-        <w:rPr>
-          <w:rFonts w:ascii="Consolas" w:hAnsi="Consolas" w:cs="Consolas"/>
-          <w:color w:val="000000"/>
-          <w:sz w:val="19"/>
-          <w:szCs w:val="19"/>
-        </w:rPr>
-        <w:t xml:space="preserve"> Remove(T entity);</w:t>
+      <w:proofErr w:type="spellEnd"/>
+      <w:r>
+        <w:rPr>
+          <w:rFonts w:ascii="Consolas" w:hAnsi="Consolas" w:cs="Consolas"/>
+          <w:color w:val="000000"/>
+          <w:sz w:val="19"/>
+          <w:szCs w:val="19"/>
+        </w:rPr>
+        <w:t xml:space="preserve"> </w:t>
+      </w:r>
+      <w:proofErr w:type="spellStart"/>
+      <w:r>
+        <w:rPr>
+          <w:rFonts w:ascii="Consolas" w:hAnsi="Consolas" w:cs="Consolas"/>
+          <w:color w:val="000000"/>
+          <w:sz w:val="19"/>
+          <w:szCs w:val="19"/>
+        </w:rPr>
+        <w:t>Remove</w:t>
+      </w:r>
+      <w:proofErr w:type="spellEnd"/>
+      <w:r>
+        <w:rPr>
+          <w:rFonts w:ascii="Consolas" w:hAnsi="Consolas" w:cs="Consolas"/>
+          <w:color w:val="000000"/>
+          <w:sz w:val="19"/>
+          <w:szCs w:val="19"/>
+        </w:rPr>
+        <w:t xml:space="preserve">(T </w:t>
+      </w:r>
+      <w:proofErr w:type="spellStart"/>
+      <w:r>
+        <w:rPr>
+          <w:rFonts w:ascii="Consolas" w:hAnsi="Consolas" w:cs="Consolas"/>
+          <w:color w:val="000000"/>
+          <w:sz w:val="19"/>
+          <w:szCs w:val="19"/>
+        </w:rPr>
+        <w:t>entity</w:t>
+      </w:r>
+      <w:proofErr w:type="spellEnd"/>
+      <w:r>
+        <w:rPr>
+          <w:rFonts w:ascii="Consolas" w:hAnsi="Consolas" w:cs="Consolas"/>
+          <w:color w:val="000000"/>
+          <w:sz w:val="19"/>
+          <w:szCs w:val="19"/>
+        </w:rPr>
+        <w:t>);</w:t>
       </w:r>
     </w:p>
     <w:p>
@@ -2606,7 +3149,51 @@
           <w:szCs w:val="19"/>
           <w:lang w:val="en-CA"/>
         </w:rPr>
-        <w:t xml:space="preserve"> RemoveRange(IEnumerable&lt;T&gt; entity);</w:t>
+        <w:t xml:space="preserve"> </w:t>
+      </w:r>
+      <w:proofErr w:type="spellStart"/>
+      <w:r>
+        <w:rPr>
+          <w:rFonts w:ascii="Consolas" w:hAnsi="Consolas" w:cs="Consolas"/>
+          <w:color w:val="000000"/>
+          <w:sz w:val="19"/>
+          <w:szCs w:val="19"/>
+          <w:lang w:val="en-CA"/>
+        </w:rPr>
+        <w:t>RemoveRange</w:t>
+      </w:r>
+      <w:proofErr w:type="spellEnd"/>
+      <w:r>
+        <w:rPr>
+          <w:rFonts w:ascii="Consolas" w:hAnsi="Consolas" w:cs="Consolas"/>
+          <w:color w:val="000000"/>
+          <w:sz w:val="19"/>
+          <w:szCs w:val="19"/>
+          <w:lang w:val="en-CA"/>
+        </w:rPr>
+        <w:t>(</w:t>
+      </w:r>
+      <w:proofErr w:type="spellStart"/>
+      <w:r>
+        <w:rPr>
+          <w:rFonts w:ascii="Consolas" w:hAnsi="Consolas" w:cs="Consolas"/>
+          <w:color w:val="000000"/>
+          <w:sz w:val="19"/>
+          <w:szCs w:val="19"/>
+          <w:lang w:val="en-CA"/>
+        </w:rPr>
+        <w:t>IEnumerable</w:t>
+      </w:r>
+      <w:proofErr w:type="spellEnd"/>
+      <w:r>
+        <w:rPr>
+          <w:rFonts w:ascii="Consolas" w:hAnsi="Consolas" w:cs="Consolas"/>
+          <w:color w:val="000000"/>
+          <w:sz w:val="19"/>
+          <w:szCs w:val="19"/>
+          <w:lang w:val="en-CA"/>
+        </w:rPr>
+        <w:t>&lt;T&gt; entity);</w:t>
       </w:r>
     </w:p>
     <w:p>
@@ -2739,7 +3326,7 @@
     </w:p>
     <w:p>
       <w:pPr>
-        <w:pStyle w:val="Paragraphedeliste"/>
+        <w:pStyle w:val="ListParagraph"/>
         <w:numPr>
           <w:ilvl w:val="0"/>
           <w:numId w:val="26"/>
@@ -2770,12 +3357,17 @@
         <w:t xml:space="preserve"> </w:t>
       </w:r>
       <w:r>
-        <w:t>qui implémente IRepository</w:t>
-      </w:r>
-    </w:p>
-    <w:p>
-      <w:pPr>
-        <w:pStyle w:val="Paragraphedeliste"/>
+        <w:t xml:space="preserve">qui implémente </w:t>
+      </w:r>
+      <w:proofErr w:type="spellStart"/>
+      <w:r>
+        <w:t>IRepository</w:t>
+      </w:r>
+      <w:proofErr w:type="spellEnd"/>
+    </w:p>
+    <w:p>
+      <w:pPr>
+        <w:pStyle w:val="ListParagraph"/>
         <w:numPr>
           <w:ilvl w:val="0"/>
           <w:numId w:val="26"/>
@@ -2797,7 +3389,7 @@
     </w:p>
     <w:p>
       <w:pPr>
-        <w:pStyle w:val="Titre3"/>
+        <w:pStyle w:val="Heading3"/>
       </w:pPr>
       <w:r>
         <w:t xml:space="preserve">Configurer le UnitOfWork </w:t>
@@ -2805,7 +3397,7 @@
     </w:p>
     <w:p>
       <w:pPr>
-        <w:pStyle w:val="Paragraphedeliste"/>
+        <w:pStyle w:val="ListParagraph"/>
         <w:numPr>
           <w:ilvl w:val="0"/>
           <w:numId w:val="27"/>
@@ -2815,6 +3407,7 @@
       <w:r>
         <w:t xml:space="preserve">Créez un interface public appelé </w:t>
       </w:r>
+      <w:proofErr w:type="spellStart"/>
       <w:r>
         <w:rPr>
           <w:b/>
@@ -2829,36 +3422,48 @@
         </w:rPr>
         <w:t>UnitOfWork</w:t>
       </w:r>
+      <w:proofErr w:type="spellEnd"/>
       <w:r>
         <w:t xml:space="preserve"> </w:t>
       </w:r>
       <w:r>
         <w:t xml:space="preserve">qui implémente l’interface </w:t>
       </w:r>
+      <w:proofErr w:type="spellStart"/>
       <w:r>
         <w:rPr>
           <w:b/>
           <w:bCs/>
         </w:rPr>
-        <w:t xml:space="preserve">IDiposable </w:t>
-      </w:r>
-      <w:r>
-        <w:t xml:space="preserve">dans le dossier </w:t>
-      </w:r>
+        <w:t>IDiposable</w:t>
+      </w:r>
+      <w:proofErr w:type="spellEnd"/>
       <w:r>
         <w:rPr>
           <w:b/>
           <w:bCs/>
         </w:rPr>
+        <w:t xml:space="preserve"> </w:t>
+      </w:r>
+      <w:r>
+        <w:t xml:space="preserve">dans le dossier </w:t>
+      </w:r>
+      <w:proofErr w:type="spellStart"/>
+      <w:r>
+        <w:rPr>
+          <w:b/>
+          <w:bCs/>
+        </w:rPr>
         <w:t>IRepository</w:t>
       </w:r>
+      <w:proofErr w:type="spellEnd"/>
       <w:r>
         <w:t xml:space="preserve"> </w:t>
       </w:r>
     </w:p>
     <w:p>
       <w:pPr>
-        <w:pStyle w:val="Paragraphedeliste"/>
+        <w:pStyle w:val="ListParagraph"/>
         <w:numPr>
           <w:ilvl w:val="0"/>
           <w:numId w:val="27"/>
@@ -2877,7 +3482,7 @@
     </w:p>
     <w:p>
       <w:pPr>
-        <w:pStyle w:val="Paragraphedeliste"/>
+        <w:pStyle w:val="ListParagraph"/>
         <w:numPr>
           <w:ilvl w:val="0"/>
           <w:numId w:val="27"/>
@@ -2887,6 +3492,7 @@
       <w:r>
         <w:t xml:space="preserve">Créez une classe public appelée </w:t>
       </w:r>
+      <w:proofErr w:type="spellStart"/>
       <w:r>
         <w:rPr>
           <w:b/>
@@ -2894,6 +3500,7 @@
         </w:rPr>
         <w:t>UnitOfWork</w:t>
       </w:r>
+      <w:proofErr w:type="spellEnd"/>
       <w:r>
         <w:t xml:space="preserve"> dans le dossier </w:t>
       </w:r>
@@ -2907,6 +3514,7 @@
       <w:r>
         <w:t xml:space="preserve"> qui implémente </w:t>
       </w:r>
+      <w:proofErr w:type="spellStart"/>
       <w:r>
         <w:rPr>
           <w:b/>
@@ -2921,10 +3529,11 @@
         </w:rPr>
         <w:t>unitOfWork</w:t>
       </w:r>
-    </w:p>
-    <w:p>
-      <w:pPr>
-        <w:pStyle w:val="Paragraphedeliste"/>
+      <w:proofErr w:type="spellEnd"/>
+    </w:p>
+    <w:p>
+      <w:pPr>
+        <w:pStyle w:val="ListParagraph"/>
         <w:numPr>
           <w:ilvl w:val="0"/>
           <w:numId w:val="27"/>
@@ -2932,8 +3541,21 @@
         <w:spacing w:before="0" w:after="160" w:line="259" w:lineRule="auto"/>
       </w:pPr>
       <w:r>
-        <w:t>Liez le UnitOfWork au DbContext</w:t>
-      </w:r>
+        <w:t xml:space="preserve">Liez le </w:t>
+      </w:r>
+      <w:proofErr w:type="spellStart"/>
+      <w:r>
+        <w:t>UnitOfWork</w:t>
+      </w:r>
+      <w:proofErr w:type="spellEnd"/>
+      <w:r>
+        <w:t xml:space="preserve"> au </w:t>
+      </w:r>
+      <w:proofErr w:type="spellStart"/>
+      <w:r>
+        <w:t>DbContext</w:t>
+      </w:r>
+      <w:proofErr w:type="spellEnd"/>
     </w:p>
     <w:p>
       <w:pPr>
@@ -2942,7 +3564,7 @@
     </w:p>
     <w:p>
       <w:pPr>
-        <w:pStyle w:val="Paragraphedeliste"/>
+        <w:pStyle w:val="ListParagraph"/>
         <w:numPr>
           <w:ilvl w:val="0"/>
           <w:numId w:val="27"/>
@@ -2955,7 +3577,7 @@
     </w:p>
     <w:p>
       <w:pPr>
-        <w:pStyle w:val="Paragraphedeliste"/>
+        <w:pStyle w:val="ListParagraph"/>
         <w:numPr>
           <w:ilvl w:val="0"/>
           <w:numId w:val="27"/>
@@ -2974,7 +3596,7 @@
     </w:p>
     <w:p>
       <w:pPr>
-        <w:pStyle w:val="Titre2"/>
+        <w:pStyle w:val="Heading2"/>
       </w:pPr>
       <w:r>
         <w:t>Créer le projet pour le Modèle de données</w:t>
@@ -2982,7 +3604,7 @@
     </w:p>
     <w:p>
       <w:pPr>
-        <w:pStyle w:val="Paragraphedeliste"/>
+        <w:pStyle w:val="ListParagraph"/>
         <w:numPr>
           <w:ilvl w:val="0"/>
           <w:numId w:val="23"/>
@@ -2993,20 +3615,30 @@
         <w:t xml:space="preserve">Créez un projet </w:t>
       </w:r>
       <w:r>
-        <w:t>de type librairie de classe Net Core</w:t>
-      </w:r>
-    </w:p>
-    <w:p>
-      <w:pPr>
-        <w:pStyle w:val="Paragraphedeliste"/>
+        <w:t xml:space="preserve">de type librairie de classe Net </w:t>
+      </w:r>
+      <w:proofErr w:type="spellStart"/>
+      <w:r>
+        <w:t>Core</w:t>
+      </w:r>
+      <w:proofErr w:type="spellEnd"/>
+    </w:p>
+    <w:p>
+      <w:pPr>
+        <w:pStyle w:val="ListParagraph"/>
         <w:numPr>
           <w:ilvl w:val="0"/>
           <w:numId w:val="23"/>
         </w:numPr>
         <w:spacing w:before="0" w:after="160" w:line="259" w:lineRule="auto"/>
       </w:pPr>
-      <w:r>
-        <w:t>Insallez le</w:t>
+      <w:proofErr w:type="spellStart"/>
+      <w:r>
+        <w:t>Insallez</w:t>
+      </w:r>
+      <w:proofErr w:type="spellEnd"/>
+      <w:r>
+        <w:t xml:space="preserve"> le</w:t>
       </w:r>
       <w:r>
         <w:t>s</w:t>
@@ -3020,7 +3652,7 @@
     </w:p>
     <w:p>
       <w:pPr>
-        <w:pStyle w:val="Paragraphedeliste"/>
+        <w:pStyle w:val="ListParagraph"/>
         <w:numPr>
           <w:ilvl w:val="1"/>
           <w:numId w:val="23"/>
@@ -3030,6 +3662,7 @@
       <w:r>
         <w:t xml:space="preserve"> </w:t>
       </w:r>
+      <w:proofErr w:type="spellStart"/>
       <w:r>
         <w:rPr>
           <w:rFonts w:ascii="Consolas" w:hAnsi="Consolas" w:cs="Consolas"/>
@@ -3039,16 +3672,18 @@
         </w:rPr>
         <w:t>Microsoft.EntityFrameworkCore</w:t>
       </w:r>
-    </w:p>
-    <w:p>
-      <w:pPr>
-        <w:pStyle w:val="Paragraphedeliste"/>
+      <w:proofErr w:type="spellEnd"/>
+    </w:p>
+    <w:p>
+      <w:pPr>
+        <w:pStyle w:val="ListParagraph"/>
         <w:numPr>
           <w:ilvl w:val="1"/>
           <w:numId w:val="23"/>
         </w:numPr>
         <w:spacing w:before="0" w:after="160" w:line="259" w:lineRule="auto"/>
       </w:pPr>
+      <w:proofErr w:type="spellStart"/>
       <w:r>
         <w:rPr>
           <w:rFonts w:ascii="Consolas" w:hAnsi="Consolas" w:cs="Consolas"/>
@@ -3069,16 +3704,17 @@
         </w:rPr>
         <w:t>ViewFeatures</w:t>
       </w:r>
-    </w:p>
-    <w:p>
-      <w:pPr>
-        <w:pStyle w:val="Paragraphedeliste"/>
+      <w:proofErr w:type="spellEnd"/>
+    </w:p>
+    <w:p>
+      <w:pPr>
+        <w:pStyle w:val="ListParagraph"/>
         <w:spacing w:before="0" w:after="160" w:line="259" w:lineRule="auto"/>
       </w:pPr>
     </w:p>
     <w:p>
       <w:pPr>
-        <w:pStyle w:val="Titre2"/>
+        <w:pStyle w:val="Heading2"/>
       </w:pPr>
       <w:r>
         <w:t>Cré</w:t>
@@ -3089,7 +3725,7 @@
     </w:p>
     <w:p>
       <w:pPr>
-        <w:pStyle w:val="Paragraphedeliste"/>
+        <w:pStyle w:val="ListParagraph"/>
         <w:numPr>
           <w:ilvl w:val="0"/>
           <w:numId w:val="19"/>
@@ -3117,7 +3753,7 @@
     </w:p>
     <w:p>
       <w:pPr>
-        <w:pStyle w:val="Paragraphedeliste"/>
+        <w:pStyle w:val="ListParagraph"/>
         <w:numPr>
           <w:ilvl w:val="0"/>
           <w:numId w:val="19"/>
@@ -3143,18 +3779,39 @@
         <w:t xml:space="preserve">, déplacez </w:t>
       </w:r>
       <w:r>
-        <w:t xml:space="preserve">le HomeController et les views </w:t>
+        <w:t xml:space="preserve">le </w:t>
+      </w:r>
+      <w:proofErr w:type="spellStart"/>
+      <w:r>
+        <w:t>HomeController</w:t>
+      </w:r>
+      <w:proofErr w:type="spellEnd"/>
+      <w:r>
+        <w:t xml:space="preserve"> et les </w:t>
+      </w:r>
+      <w:proofErr w:type="spellStart"/>
+      <w:r>
+        <w:t>views</w:t>
+      </w:r>
+      <w:proofErr w:type="spellEnd"/>
+      <w:r>
+        <w:t xml:space="preserve"> </w:t>
       </w:r>
       <w:r>
         <w:t xml:space="preserve">Home </w:t>
       </w:r>
       <w:r>
-        <w:t>Index et Privacy</w:t>
-      </w:r>
-    </w:p>
-    <w:p>
-      <w:pPr>
-        <w:pStyle w:val="Paragraphedeliste"/>
+        <w:t xml:space="preserve">Index et </w:t>
+      </w:r>
+      <w:proofErr w:type="spellStart"/>
+      <w:r>
+        <w:t>Privacy</w:t>
+      </w:r>
+      <w:proofErr w:type="spellEnd"/>
+    </w:p>
+    <w:p>
+      <w:pPr>
+        <w:pStyle w:val="ListParagraph"/>
         <w:numPr>
           <w:ilvl w:val="0"/>
           <w:numId w:val="19"/>
@@ -3162,15 +3819,36 @@
         <w:spacing w:before="0" w:after="160" w:line="259" w:lineRule="auto"/>
       </w:pPr>
       <w:r>
-        <w:t>Modifiez le rooting</w:t>
-      </w:r>
-      <w:r>
-        <w:t xml:space="preserve"> path par défaut dans le Setup pour qu’il renvoit au Home Index</w:t>
-      </w:r>
-    </w:p>
-    <w:p>
-      <w:pPr>
-        <w:pStyle w:val="Paragraphedeliste"/>
+        <w:t xml:space="preserve">Modifiez le </w:t>
+      </w:r>
+      <w:proofErr w:type="spellStart"/>
+      <w:r>
+        <w:t>rooting</w:t>
+      </w:r>
+      <w:proofErr w:type="spellEnd"/>
+      <w:r>
+        <w:t xml:space="preserve"> </w:t>
+      </w:r>
+      <w:proofErr w:type="spellStart"/>
+      <w:r>
+        <w:t>path</w:t>
+      </w:r>
+      <w:proofErr w:type="spellEnd"/>
+      <w:r>
+        <w:t xml:space="preserve"> par défaut dans le Setup pour qu’il </w:t>
+      </w:r>
+      <w:proofErr w:type="spellStart"/>
+      <w:r>
+        <w:t>renvoit</w:t>
+      </w:r>
+      <w:proofErr w:type="spellEnd"/>
+      <w:r>
+        <w:t xml:space="preserve"> au Home Index</w:t>
+      </w:r>
+    </w:p>
+    <w:p>
+      <w:pPr>
+        <w:pStyle w:val="ListParagraph"/>
         <w:numPr>
           <w:ilvl w:val="0"/>
           <w:numId w:val="19"/>
@@ -3189,7 +3867,7 @@
     </w:p>
     <w:p>
       <w:pPr>
-        <w:pStyle w:val="Titre1"/>
+        <w:pStyle w:val="Heading1"/>
       </w:pPr>
       <w:r>
         <w:t>Ajouter les fonctionnalités une par une</w:t>
@@ -3197,7 +3875,7 @@
     </w:p>
     <w:p>
       <w:pPr>
-        <w:pStyle w:val="Titre2"/>
+        <w:pStyle w:val="Heading2"/>
       </w:pPr>
       <w:r>
         <w:t>Ajouter une fonctionnalité</w:t>
@@ -3245,7 +3923,7 @@
     </w:p>
     <w:p>
       <w:pPr>
-        <w:pStyle w:val="Paragraphedeliste"/>
+        <w:pStyle w:val="ListParagraph"/>
         <w:numPr>
           <w:ilvl w:val="0"/>
           <w:numId w:val="29"/>
@@ -3259,15 +3937,20 @@
         <w:t xml:space="preserve"> la </w:t>
       </w:r>
       <w:r>
-        <w:t>classe dans le projet Models</w:t>
-      </w:r>
+        <w:t xml:space="preserve">classe dans le projet </w:t>
+      </w:r>
+      <w:proofErr w:type="spellStart"/>
+      <w:r>
+        <w:t>Models</w:t>
+      </w:r>
+      <w:proofErr w:type="spellEnd"/>
       <w:r>
         <w:t xml:space="preserve"> </w:t>
       </w:r>
     </w:p>
     <w:p>
       <w:pPr>
-        <w:pStyle w:val="Paragraphedeliste"/>
+        <w:pStyle w:val="ListParagraph"/>
         <w:numPr>
           <w:ilvl w:val="0"/>
           <w:numId w:val="29"/>
@@ -3284,7 +3967,7 @@
     </w:p>
     <w:p>
       <w:pPr>
-        <w:pStyle w:val="Paragraphedeliste"/>
+        <w:pStyle w:val="ListParagraph"/>
         <w:numPr>
           <w:ilvl w:val="0"/>
           <w:numId w:val="29"/>
@@ -3297,7 +3980,7 @@
     </w:p>
     <w:p>
       <w:pPr>
-        <w:pStyle w:val="Paragraphedeliste"/>
+        <w:pStyle w:val="ListParagraph"/>
         <w:numPr>
           <w:ilvl w:val="0"/>
           <w:numId w:val="29"/>
@@ -3308,8 +3991,13 @@
         <w:t>Ajoutez une migration</w:t>
       </w:r>
       <w:r>
-        <w:t>-update database</w:t>
-      </w:r>
+        <w:t xml:space="preserve">-update </w:t>
+      </w:r>
+      <w:proofErr w:type="spellStart"/>
+      <w:r>
+        <w:t>database</w:t>
+      </w:r>
+      <w:proofErr w:type="spellEnd"/>
     </w:p>
     <w:p>
       <w:pPr>
@@ -3318,7 +4006,7 @@
     </w:p>
     <w:p>
       <w:pPr>
-        <w:pStyle w:val="Paragraphedeliste"/>
+        <w:pStyle w:val="ListParagraph"/>
         <w:numPr>
           <w:ilvl w:val="0"/>
           <w:numId w:val="29"/>
@@ -3331,7 +4019,7 @@
     </w:p>
     <w:p>
       <w:pPr>
-        <w:pStyle w:val="Paragraphedeliste"/>
+        <w:pStyle w:val="ListParagraph"/>
         <w:numPr>
           <w:ilvl w:val="0"/>
           <w:numId w:val="29"/>
@@ -3344,52 +4032,40 @@
     </w:p>
     <w:p>
       <w:pPr>
+        <w:pStyle w:val="ListParagraph"/>
         <w:spacing w:before="0" w:after="160" w:line="259" w:lineRule="auto"/>
-      </w:pPr>
-    </w:p>
-    <w:p>
-      <w:pPr>
         <w:rPr>
           <w:b/>
           <w:bCs/>
         </w:rPr>
       </w:pPr>
-      <w:r>
+    </w:p>
+    <w:p>
+      <w:pPr>
+        <w:pStyle w:val="ListParagraph"/>
+        <w:spacing w:before="0" w:after="160" w:line="259" w:lineRule="auto"/>
         <w:rPr>
           <w:b/>
           <w:bCs/>
         </w:rPr>
-        <w:br w:type="page"/>
-      </w:r>
-    </w:p>
-    <w:p>
-      <w:pPr>
-        <w:spacing w:before="0" w:after="160" w:line="259" w:lineRule="auto"/>
-        <w:ind w:left="360"/>
+      </w:pPr>
+      <w:r>
         <w:rPr>
           <w:b/>
           <w:bCs/>
         </w:rPr>
-      </w:pPr>
-      <w:r>
-        <w:rPr>
-          <w:b/>
-          <w:bCs/>
-        </w:rPr>
-        <w:lastRenderedPageBreak/>
-        <w:t>Repository Pattern</w:t>
-      </w:r>
-      <w:r>
-        <w:rPr>
-          <w:b/>
-          <w:bCs/>
-        </w:rPr>
-        <w:t> :</w:t>
-      </w:r>
-    </w:p>
-    <w:p>
-      <w:pPr>
-        <w:pStyle w:val="Paragraphedeliste"/>
+        <w:t>Repository Pattern :</w:t>
+      </w:r>
+    </w:p>
+    <w:p>
+      <w:pPr>
+        <w:pStyle w:val="ListParagraph"/>
+        <w:spacing w:before="0" w:after="160" w:line="259" w:lineRule="auto"/>
+      </w:pPr>
+    </w:p>
+    <w:p>
+      <w:pPr>
+        <w:pStyle w:val="ListParagraph"/>
         <w:numPr>
           <w:ilvl w:val="0"/>
           <w:numId w:val="29"/>
@@ -3414,7 +4090,7 @@
     </w:p>
     <w:p>
       <w:pPr>
-        <w:pStyle w:val="Paragraphedeliste"/>
+        <w:pStyle w:val="ListParagraph"/>
         <w:numPr>
           <w:ilvl w:val="0"/>
           <w:numId w:val="29"/>
@@ -3427,7 +4103,7 @@
     </w:p>
     <w:p>
       <w:pPr>
-        <w:pStyle w:val="Paragraphedeliste"/>
+        <w:pStyle w:val="ListParagraph"/>
         <w:numPr>
           <w:ilvl w:val="0"/>
           <w:numId w:val="29"/>
@@ -3440,7 +4116,7 @@
     </w:p>
     <w:p>
       <w:pPr>
-        <w:pStyle w:val="Paragraphedeliste"/>
+        <w:pStyle w:val="ListParagraph"/>
         <w:numPr>
           <w:ilvl w:val="0"/>
           <w:numId w:val="29"/>
@@ -3450,13 +4126,18 @@
       <w:r>
         <w:t xml:space="preserve">Ajoutez dans l’interface </w:t>
       </w:r>
-      <w:r>
-        <w:t>IUnitOfWork la propriété du type de l’interface spécifique</w:t>
-      </w:r>
-    </w:p>
-    <w:p>
-      <w:pPr>
-        <w:pStyle w:val="Paragraphedeliste"/>
+      <w:proofErr w:type="spellStart"/>
+      <w:r>
+        <w:t>IUnitOfWork</w:t>
+      </w:r>
+      <w:proofErr w:type="spellEnd"/>
+      <w:r>
+        <w:t xml:space="preserve"> la propriété du type de l’interface spécifique</w:t>
+      </w:r>
+    </w:p>
+    <w:p>
+      <w:pPr>
+        <w:pStyle w:val="ListParagraph"/>
         <w:numPr>
           <w:ilvl w:val="0"/>
           <w:numId w:val="29"/>
@@ -3484,17 +4165,42 @@
           <w:bCs/>
         </w:rPr>
       </w:pPr>
+      <w:proofErr w:type="spellStart"/>
       <w:r>
         <w:rPr>
           <w:b/>
           <w:bCs/>
         </w:rPr>
-        <w:t>Views COntrollers :</w:t>
-      </w:r>
-    </w:p>
-    <w:p>
-      <w:pPr>
-        <w:pStyle w:val="Paragraphedeliste"/>
+        <w:t>Views</w:t>
+      </w:r>
+      <w:proofErr w:type="spellEnd"/>
+      <w:r>
+        <w:rPr>
+          <w:b/>
+          <w:bCs/>
+        </w:rPr>
+        <w:t xml:space="preserve"> </w:t>
+      </w:r>
+      <w:proofErr w:type="spellStart"/>
+      <w:r>
+        <w:rPr>
+          <w:b/>
+          <w:bCs/>
+        </w:rPr>
+        <w:t>COntrollers</w:t>
+      </w:r>
+      <w:proofErr w:type="spellEnd"/>
+      <w:r>
+        <w:rPr>
+          <w:b/>
+          <w:bCs/>
+        </w:rPr>
+        <w:t> :</w:t>
+      </w:r>
+    </w:p>
+    <w:p>
+      <w:pPr>
+        <w:pStyle w:val="ListParagraph"/>
         <w:numPr>
           <w:ilvl w:val="0"/>
           <w:numId w:val="29"/>
@@ -3502,7 +4208,15 @@
         <w:spacing w:before="0" w:after="160" w:line="259" w:lineRule="auto"/>
       </w:pPr>
       <w:r>
-        <w:t xml:space="preserve">Ajoutez une View et un Controller </w:t>
+        <w:t xml:space="preserve">Ajoutez une </w:t>
+      </w:r>
+      <w:proofErr w:type="spellStart"/>
+      <w:r>
+        <w:t>View</w:t>
+      </w:r>
+      <w:proofErr w:type="spellEnd"/>
+      <w:r>
+        <w:t xml:space="preserve"> et un Controller </w:t>
       </w:r>
       <w:r>
         <w:t xml:space="preserve">qui présente le contenu avec le(s) principaux champs </w:t>
@@ -3529,7 +4243,7 @@
 </file>
 
 <file path=word/endnotes.xml><?xml version="1.0" encoding="utf-8"?>
-<w:endnotes xmlns:wpc="http://schemas.microsoft.com/office/word/2010/wordprocessingCanvas" xmlns:cx="http://schemas.microsoft.com/office/drawing/2014/chartex" xmlns:cx1="http://schemas.microsoft.com/office/drawing/2015/9/8/chartex" xmlns:cx2="http://schemas.microsoft.com/office/drawing/2015/10/21/chartex" xmlns:cx3="http://schemas.microsoft.com/office/drawing/2016/5/9/chartex" xmlns:cx4="http://schemas.microsoft.com/office/drawing/2016/5/10/chartex" xmlns:cx5="http://schemas.microsoft.com/office/drawing/2016/5/11/chartex" xmlns:cx6="http://schemas.microsoft.com/office/drawing/2016/5/12/chartex" xmlns:cx7="http://schemas.microsoft.com/office/drawing/2016/5/13/chartex" xmlns:cx8="http://schemas.microsoft.com/office/drawing/2016/5/14/chartex" xmlns:mc="http://schemas.openxmlformats.org/markup-compatibility/2006" xmlns:aink="http://schemas.microsoft.com/office/drawing/2016/ink" xmlns:am3d="http://schemas.microsoft.com/office/drawing/2017/model3d" xmlns:o="urn:schemas-microsoft-com:office:office" xmlns:r="http://schemas.openxmlformats.org/officeDocument/2006/relationships" xmlns:m="http://schemas.openxmlformats.org/officeDocument/2006/math" xmlns:v="urn:schemas-microsoft-com:vml" xmlns:wp14="http://schemas.microsoft.com/office/word/2010/wordprocessingDrawing" xmlns:wp="http://schemas.openxmlformats.org/drawingml/2006/wordprocessingDrawing" xmlns:w10="urn:schemas-microsoft-com:office:word" xmlns:w="http://schemas.openxmlformats.org/wordprocessingml/2006/main" xmlns:w14="http://schemas.microsoft.com/office/word/2010/wordml" xmlns:w15="http://schemas.microsoft.com/office/word/2012/wordml" xmlns:w16cex="http://schemas.microsoft.com/office/word/2018/wordml/cex" xmlns:w16cid="http://schemas.microsoft.com/office/word/2016/wordml/cid" xmlns:w16="http://schemas.microsoft.com/office/word/2018/wordml" xmlns:w16se="http://schemas.microsoft.com/office/word/2015/wordml/symex" xmlns:wpg="http://schemas.microsoft.com/office/word/2010/wordprocessingGroup" xmlns:wpi="http://schemas.microsoft.com/office/word/2010/wordprocessingInk" xmlns:wne="http://schemas.microsoft.com/office/word/2006/wordml" xmlns:wps="http://schemas.microsoft.com/office/word/2010/wordprocessingShape" mc:Ignorable="w14 w15 w16se w16cid w16 w16cex wp14">
+<w:endnotes xmlns:wpc="http://schemas.microsoft.com/office/word/2010/wordprocessingCanvas" xmlns:cx="http://schemas.microsoft.com/office/drawing/2014/chartex" xmlns:cx1="http://schemas.microsoft.com/office/drawing/2015/9/8/chartex" xmlns:cx2="http://schemas.microsoft.com/office/drawing/2015/10/21/chartex" xmlns:cx3="http://schemas.microsoft.com/office/drawing/2016/5/9/chartex" xmlns:cx4="http://schemas.microsoft.com/office/drawing/2016/5/10/chartex" xmlns:cx5="http://schemas.microsoft.com/office/drawing/2016/5/11/chartex" xmlns:cx6="http://schemas.microsoft.com/office/drawing/2016/5/12/chartex" xmlns:cx7="http://schemas.microsoft.com/office/drawing/2016/5/13/chartex" xmlns:cx8="http://schemas.microsoft.com/office/drawing/2016/5/14/chartex" xmlns:mc="http://schemas.openxmlformats.org/markup-compatibility/2006" xmlns:aink="http://schemas.microsoft.com/office/drawing/2016/ink" xmlns:am3d="http://schemas.microsoft.com/office/drawing/2017/model3d" xmlns:o="urn:schemas-microsoft-com:office:office" xmlns:r="http://schemas.openxmlformats.org/officeDocument/2006/relationships" xmlns:m="http://schemas.openxmlformats.org/officeDocument/2006/math" xmlns:v="urn:schemas-microsoft-com:vml" xmlns:wp14="http://schemas.microsoft.com/office/word/2010/wordprocessingDrawing" xmlns:wp="http://schemas.openxmlformats.org/drawingml/2006/wordprocessingDrawing" xmlns:w10="urn:schemas-microsoft-com:office:word" xmlns:w="http://schemas.openxmlformats.org/wordprocessingml/2006/main" xmlns:w14="http://schemas.microsoft.com/office/word/2010/wordml" xmlns:w15="http://schemas.microsoft.com/office/word/2012/wordml" xmlns:w16cex="http://schemas.microsoft.com/office/word/2018/wordml/cex" xmlns:w16cid="http://schemas.microsoft.com/office/word/2016/wordml/cid" xmlns:w16="http://schemas.microsoft.com/office/word/2018/wordml" xmlns:w16sdtdh="http://schemas.microsoft.com/office/word/2020/wordml/sdtdatahash" xmlns:w16se="http://schemas.microsoft.com/office/word/2015/wordml/symex" xmlns:wpg="http://schemas.microsoft.com/office/word/2010/wordprocessingGroup" xmlns:wpi="http://schemas.microsoft.com/office/word/2010/wordprocessingInk" xmlns:wne="http://schemas.microsoft.com/office/word/2006/wordml" xmlns:wps="http://schemas.microsoft.com/office/word/2010/wordprocessingShape" mc:Ignorable="w14 w15 w16se w16cid w16 w16cex w16sdtdh wp14">
   <w:endnote w:type="separator" w:id="-1">
     <w:p>
       <w:r>
@@ -3548,10 +4262,10 @@
 </file>
 
 <file path=word/footer1.xml><?xml version="1.0" encoding="utf-8"?>
-<w:ftr xmlns:wpc="http://schemas.microsoft.com/office/word/2010/wordprocessingCanvas" xmlns:cx="http://schemas.microsoft.com/office/drawing/2014/chartex" xmlns:cx1="http://schemas.microsoft.com/office/drawing/2015/9/8/chartex" xmlns:cx2="http://schemas.microsoft.com/office/drawing/2015/10/21/chartex" xmlns:cx3="http://schemas.microsoft.com/office/drawing/2016/5/9/chartex" xmlns:cx4="http://schemas.microsoft.com/office/drawing/2016/5/10/chartex" xmlns:cx5="http://schemas.microsoft.com/office/drawing/2016/5/11/chartex" xmlns:cx6="http://schemas.microsoft.com/office/drawing/2016/5/12/chartex" xmlns:cx7="http://schemas.microsoft.com/office/drawing/2016/5/13/chartex" xmlns:cx8="http://schemas.microsoft.com/office/drawing/2016/5/14/chartex" xmlns:mc="http://schemas.openxmlformats.org/markup-compatibility/2006" xmlns:aink="http://schemas.microsoft.com/office/drawing/2016/ink" xmlns:am3d="http://schemas.microsoft.com/office/drawing/2017/model3d" xmlns:o="urn:schemas-microsoft-com:office:office" xmlns:r="http://schemas.openxmlformats.org/officeDocument/2006/relationships" xmlns:m="http://schemas.openxmlformats.org/officeDocument/2006/math" xmlns:v="urn:schemas-microsoft-com:vml" xmlns:wp14="http://schemas.microsoft.com/office/word/2010/wordprocessingDrawing" xmlns:wp="http://schemas.openxmlformats.org/drawingml/2006/wordprocessingDrawing" xmlns:w10="urn:schemas-microsoft-com:office:word" xmlns:w="http://schemas.openxmlformats.org/wordprocessingml/2006/main" xmlns:w14="http://schemas.microsoft.com/office/word/2010/wordml" xmlns:w15="http://schemas.microsoft.com/office/word/2012/wordml" xmlns:w16cex="http://schemas.microsoft.com/office/word/2018/wordml/cex" xmlns:w16cid="http://schemas.microsoft.com/office/word/2016/wordml/cid" xmlns:w16="http://schemas.microsoft.com/office/word/2018/wordml" xmlns:w16se="http://schemas.microsoft.com/office/word/2015/wordml/symex" xmlns:wpg="http://schemas.microsoft.com/office/word/2010/wordprocessingGroup" xmlns:wpi="http://schemas.microsoft.com/office/word/2010/wordprocessingInk" xmlns:wne="http://schemas.microsoft.com/office/word/2006/wordml" xmlns:wps="http://schemas.microsoft.com/office/word/2010/wordprocessingShape" mc:Ignorable="w14 w15 w16se w16cid w16 w16cex wp14">
+<w:ftr xmlns:wpc="http://schemas.microsoft.com/office/word/2010/wordprocessingCanvas" xmlns:cx="http://schemas.microsoft.com/office/drawing/2014/chartex" xmlns:cx1="http://schemas.microsoft.com/office/drawing/2015/9/8/chartex" xmlns:cx2="http://schemas.microsoft.com/office/drawing/2015/10/21/chartex" xmlns:cx3="http://schemas.microsoft.com/office/drawing/2016/5/9/chartex" xmlns:cx4="http://schemas.microsoft.com/office/drawing/2016/5/10/chartex" xmlns:cx5="http://schemas.microsoft.com/office/drawing/2016/5/11/chartex" xmlns:cx6="http://schemas.microsoft.com/office/drawing/2016/5/12/chartex" xmlns:cx7="http://schemas.microsoft.com/office/drawing/2016/5/13/chartex" xmlns:cx8="http://schemas.microsoft.com/office/drawing/2016/5/14/chartex" xmlns:mc="http://schemas.openxmlformats.org/markup-compatibility/2006" xmlns:aink="http://schemas.microsoft.com/office/drawing/2016/ink" xmlns:am3d="http://schemas.microsoft.com/office/drawing/2017/model3d" xmlns:o="urn:schemas-microsoft-com:office:office" xmlns:r="http://schemas.openxmlformats.org/officeDocument/2006/relationships" xmlns:m="http://schemas.openxmlformats.org/officeDocument/2006/math" xmlns:v="urn:schemas-microsoft-com:vml" xmlns:wp14="http://schemas.microsoft.com/office/word/2010/wordprocessingDrawing" xmlns:wp="http://schemas.openxmlformats.org/drawingml/2006/wordprocessingDrawing" xmlns:w10="urn:schemas-microsoft-com:office:word" xmlns:w="http://schemas.openxmlformats.org/wordprocessingml/2006/main" xmlns:w14="http://schemas.microsoft.com/office/word/2010/wordml" xmlns:w15="http://schemas.microsoft.com/office/word/2012/wordml" xmlns:w16cex="http://schemas.microsoft.com/office/word/2018/wordml/cex" xmlns:w16cid="http://schemas.microsoft.com/office/word/2016/wordml/cid" xmlns:w16="http://schemas.microsoft.com/office/word/2018/wordml" xmlns:w16sdtdh="http://schemas.microsoft.com/office/word/2020/wordml/sdtdatahash" xmlns:w16se="http://schemas.microsoft.com/office/word/2015/wordml/symex" xmlns:wpg="http://schemas.microsoft.com/office/word/2010/wordprocessingGroup" xmlns:wpi="http://schemas.microsoft.com/office/word/2010/wordprocessingInk" xmlns:wne="http://schemas.microsoft.com/office/word/2006/wordml" xmlns:wps="http://schemas.microsoft.com/office/word/2010/wordprocessingShape" mc:Ignorable="w14 w15 w16se w16cid w16 w16cex w16sdtdh wp14">
   <w:p>
     <w:pPr>
-      <w:pStyle w:val="Pieddepage"/>
+      <w:pStyle w:val="Footer"/>
       <w:pBdr>
         <w:top w:val="single" w:sz="4" w:space="1" w:color="auto"/>
       </w:pBdr>
@@ -3601,7 +4315,7 @@
 </file>
 
 <file path=word/footnotes.xml><?xml version="1.0" encoding="utf-8"?>
-<w:footnotes xmlns:wpc="http://schemas.microsoft.com/office/word/2010/wordprocessingCanvas" xmlns:cx="http://schemas.microsoft.com/office/drawing/2014/chartex" xmlns:cx1="http://schemas.microsoft.com/office/drawing/2015/9/8/chartex" xmlns:cx2="http://schemas.microsoft.com/office/drawing/2015/10/21/chartex" xmlns:cx3="http://schemas.microsoft.com/office/drawing/2016/5/9/chartex" xmlns:cx4="http://schemas.microsoft.com/office/drawing/2016/5/10/chartex" xmlns:cx5="http://schemas.microsoft.com/office/drawing/2016/5/11/chartex" xmlns:cx6="http://schemas.microsoft.com/office/drawing/2016/5/12/chartex" xmlns:cx7="http://schemas.microsoft.com/office/drawing/2016/5/13/chartex" xmlns:cx8="http://schemas.microsoft.com/office/drawing/2016/5/14/chartex" xmlns:mc="http://schemas.openxmlformats.org/markup-compatibility/2006" xmlns:aink="http://schemas.microsoft.com/office/drawing/2016/ink" xmlns:am3d="http://schemas.microsoft.com/office/drawing/2017/model3d" xmlns:o="urn:schemas-microsoft-com:office:office" xmlns:r="http://schemas.openxmlformats.org/officeDocument/2006/relationships" xmlns:m="http://schemas.openxmlformats.org/officeDocument/2006/math" xmlns:v="urn:schemas-microsoft-com:vml" xmlns:wp14="http://schemas.microsoft.com/office/word/2010/wordprocessingDrawing" xmlns:wp="http://schemas.openxmlformats.org/drawingml/2006/wordprocessingDrawing" xmlns:w10="urn:schemas-microsoft-com:office:word" xmlns:w="http://schemas.openxmlformats.org/wordprocessingml/2006/main" xmlns:w14="http://schemas.microsoft.com/office/word/2010/wordml" xmlns:w15="http://schemas.microsoft.com/office/word/2012/wordml" xmlns:w16cex="http://schemas.microsoft.com/office/word/2018/wordml/cex" xmlns:w16cid="http://schemas.microsoft.com/office/word/2016/wordml/cid" xmlns:w16="http://schemas.microsoft.com/office/word/2018/wordml" xmlns:w16se="http://schemas.microsoft.com/office/word/2015/wordml/symex" xmlns:wpg="http://schemas.microsoft.com/office/word/2010/wordprocessingGroup" xmlns:wpi="http://schemas.microsoft.com/office/word/2010/wordprocessingInk" xmlns:wne="http://schemas.microsoft.com/office/word/2006/wordml" xmlns:wps="http://schemas.microsoft.com/office/word/2010/wordprocessingShape" mc:Ignorable="w14 w15 w16se w16cid w16 w16cex wp14">
+<w:footnotes xmlns:wpc="http://schemas.microsoft.com/office/word/2010/wordprocessingCanvas" xmlns:cx="http://schemas.microsoft.com/office/drawing/2014/chartex" xmlns:cx1="http://schemas.microsoft.com/office/drawing/2015/9/8/chartex" xmlns:cx2="http://schemas.microsoft.com/office/drawing/2015/10/21/chartex" xmlns:cx3="http://schemas.microsoft.com/office/drawing/2016/5/9/chartex" xmlns:cx4="http://schemas.microsoft.com/office/drawing/2016/5/10/chartex" xmlns:cx5="http://schemas.microsoft.com/office/drawing/2016/5/11/chartex" xmlns:cx6="http://schemas.microsoft.com/office/drawing/2016/5/12/chartex" xmlns:cx7="http://schemas.microsoft.com/office/drawing/2016/5/13/chartex" xmlns:cx8="http://schemas.microsoft.com/office/drawing/2016/5/14/chartex" xmlns:mc="http://schemas.openxmlformats.org/markup-compatibility/2006" xmlns:aink="http://schemas.microsoft.com/office/drawing/2016/ink" xmlns:am3d="http://schemas.microsoft.com/office/drawing/2017/model3d" xmlns:o="urn:schemas-microsoft-com:office:office" xmlns:r="http://schemas.openxmlformats.org/officeDocument/2006/relationships" xmlns:m="http://schemas.openxmlformats.org/officeDocument/2006/math" xmlns:v="urn:schemas-microsoft-com:vml" xmlns:wp14="http://schemas.microsoft.com/office/word/2010/wordprocessingDrawing" xmlns:wp="http://schemas.openxmlformats.org/drawingml/2006/wordprocessingDrawing" xmlns:w10="urn:schemas-microsoft-com:office:word" xmlns:w="http://schemas.openxmlformats.org/wordprocessingml/2006/main" xmlns:w14="http://schemas.microsoft.com/office/word/2010/wordml" xmlns:w15="http://schemas.microsoft.com/office/word/2012/wordml" xmlns:w16cex="http://schemas.microsoft.com/office/word/2018/wordml/cex" xmlns:w16cid="http://schemas.microsoft.com/office/word/2016/wordml/cid" xmlns:w16="http://schemas.microsoft.com/office/word/2018/wordml" xmlns:w16sdtdh="http://schemas.microsoft.com/office/word/2020/wordml/sdtdatahash" xmlns:w16se="http://schemas.microsoft.com/office/word/2015/wordml/symex" xmlns:wpg="http://schemas.microsoft.com/office/word/2010/wordprocessingGroup" xmlns:wpi="http://schemas.microsoft.com/office/word/2010/wordprocessingInk" xmlns:wne="http://schemas.microsoft.com/office/word/2006/wordml" xmlns:wps="http://schemas.microsoft.com/office/word/2010/wordprocessingShape" mc:Ignorable="w14 w15 w16se w16cid w16 w16cex w16sdtdh wp14">
   <w:footnote w:type="separator" w:id="-1">
     <w:p>
       <w:r>
@@ -3620,10 +4334,10 @@
 </file>
 
 <file path=word/header1.xml><?xml version="1.0" encoding="utf-8"?>
-<w:hdr xmlns:wpc="http://schemas.microsoft.com/office/word/2010/wordprocessingCanvas" xmlns:cx="http://schemas.microsoft.com/office/drawing/2014/chartex" xmlns:cx1="http://schemas.microsoft.com/office/drawing/2015/9/8/chartex" xmlns:cx2="http://schemas.microsoft.com/office/drawing/2015/10/21/chartex" xmlns:cx3="http://schemas.microsoft.com/office/drawing/2016/5/9/chartex" xmlns:cx4="http://schemas.microsoft.com/office/drawing/2016/5/10/chartex" xmlns:cx5="http://schemas.microsoft.com/office/drawing/2016/5/11/chartex" xmlns:cx6="http://schemas.microsoft.com/office/drawing/2016/5/12/chartex" xmlns:cx7="http://schemas.microsoft.com/office/drawing/2016/5/13/chartex" xmlns:cx8="http://schemas.microsoft.com/office/drawing/2016/5/14/chartex" xmlns:mc="http://schemas.openxmlformats.org/markup-compatibility/2006" xmlns:aink="http://schemas.microsoft.com/office/drawing/2016/ink" xmlns:am3d="http://schemas.microsoft.com/office/drawing/2017/model3d" xmlns:o="urn:schemas-microsoft-com:office:office" xmlns:r="http://schemas.openxmlformats.org/officeDocument/2006/relationships" xmlns:m="http://schemas.openxmlformats.org/officeDocument/2006/math" xmlns:v="urn:schemas-microsoft-com:vml" xmlns:wp14="http://schemas.microsoft.com/office/word/2010/wordprocessingDrawing" xmlns:wp="http://schemas.openxmlformats.org/drawingml/2006/wordprocessingDrawing" xmlns:w10="urn:schemas-microsoft-com:office:word" xmlns:w="http://schemas.openxmlformats.org/wordprocessingml/2006/main" xmlns:w14="http://schemas.microsoft.com/office/word/2010/wordml" xmlns:w15="http://schemas.microsoft.com/office/word/2012/wordml" xmlns:w16cex="http://schemas.microsoft.com/office/word/2018/wordml/cex" xmlns:w16cid="http://schemas.microsoft.com/office/word/2016/wordml/cid" xmlns:w16="http://schemas.microsoft.com/office/word/2018/wordml" xmlns:w16se="http://schemas.microsoft.com/office/word/2015/wordml/symex" xmlns:wpg="http://schemas.microsoft.com/office/word/2010/wordprocessingGroup" xmlns:wpi="http://schemas.microsoft.com/office/word/2010/wordprocessingInk" xmlns:wne="http://schemas.microsoft.com/office/word/2006/wordml" xmlns:wps="http://schemas.microsoft.com/office/word/2010/wordprocessingShape" mc:Ignorable="w14 w15 w16se w16cid w16 w16cex wp14">
+<w:hdr xmlns:wpc="http://schemas.microsoft.com/office/word/2010/wordprocessingCanvas" xmlns:cx="http://schemas.microsoft.com/office/drawing/2014/chartex" xmlns:cx1="http://schemas.microsoft.com/office/drawing/2015/9/8/chartex" xmlns:cx2="http://schemas.microsoft.com/office/drawing/2015/10/21/chartex" xmlns:cx3="http://schemas.microsoft.com/office/drawing/2016/5/9/chartex" xmlns:cx4="http://schemas.microsoft.com/office/drawing/2016/5/10/chartex" xmlns:cx5="http://schemas.microsoft.com/office/drawing/2016/5/11/chartex" xmlns:cx6="http://schemas.microsoft.com/office/drawing/2016/5/12/chartex" xmlns:cx7="http://schemas.microsoft.com/office/drawing/2016/5/13/chartex" xmlns:cx8="http://schemas.microsoft.com/office/drawing/2016/5/14/chartex" xmlns:mc="http://schemas.openxmlformats.org/markup-compatibility/2006" xmlns:aink="http://schemas.microsoft.com/office/drawing/2016/ink" xmlns:am3d="http://schemas.microsoft.com/office/drawing/2017/model3d" xmlns:o="urn:schemas-microsoft-com:office:office" xmlns:r="http://schemas.openxmlformats.org/officeDocument/2006/relationships" xmlns:m="http://schemas.openxmlformats.org/officeDocument/2006/math" xmlns:v="urn:schemas-microsoft-com:vml" xmlns:wp14="http://schemas.microsoft.com/office/word/2010/wordprocessingDrawing" xmlns:wp="http://schemas.openxmlformats.org/drawingml/2006/wordprocessingDrawing" xmlns:w10="urn:schemas-microsoft-com:office:word" xmlns:w="http://schemas.openxmlformats.org/wordprocessingml/2006/main" xmlns:w14="http://schemas.microsoft.com/office/word/2010/wordml" xmlns:w15="http://schemas.microsoft.com/office/word/2012/wordml" xmlns:w16cex="http://schemas.microsoft.com/office/word/2018/wordml/cex" xmlns:w16cid="http://schemas.microsoft.com/office/word/2016/wordml/cid" xmlns:w16="http://schemas.microsoft.com/office/word/2018/wordml" xmlns:w16sdtdh="http://schemas.microsoft.com/office/word/2020/wordml/sdtdatahash" xmlns:w16se="http://schemas.microsoft.com/office/word/2015/wordml/symex" xmlns:wpg="http://schemas.microsoft.com/office/word/2010/wordprocessingGroup" xmlns:wpi="http://schemas.microsoft.com/office/word/2010/wordprocessingInk" xmlns:wne="http://schemas.microsoft.com/office/word/2006/wordml" xmlns:wps="http://schemas.microsoft.com/office/word/2010/wordprocessingShape" mc:Ignorable="w14 w15 w16se w16cid w16 w16cex w16sdtdh wp14">
   <w:p>
     <w:pPr>
-      <w:pStyle w:val="En-tte"/>
+      <w:pStyle w:val="Header"/>
       <w:pBdr>
         <w:bottom w:val="single" w:sz="4" w:space="1" w:color="auto"/>
       </w:pBdr>
@@ -3662,7 +4376,7 @@
 </file>
 
 <file path=word/numbering.xml><?xml version="1.0" encoding="utf-8"?>
-<w:numbering xmlns:wpc="http://schemas.microsoft.com/office/word/2010/wordprocessingCanvas" xmlns:cx="http://schemas.microsoft.com/office/drawing/2014/chartex" xmlns:cx1="http://schemas.microsoft.com/office/drawing/2015/9/8/chartex" xmlns:cx2="http://schemas.microsoft.com/office/drawing/2015/10/21/chartex" xmlns:cx3="http://schemas.microsoft.com/office/drawing/2016/5/9/chartex" xmlns:cx4="http://schemas.microsoft.com/office/drawing/2016/5/10/chartex" xmlns:cx5="http://schemas.microsoft.com/office/drawing/2016/5/11/chartex" xmlns:cx6="http://schemas.microsoft.com/office/drawing/2016/5/12/chartex" xmlns:cx7="http://schemas.microsoft.com/office/drawing/2016/5/13/chartex" xmlns:cx8="http://schemas.microsoft.com/office/drawing/2016/5/14/chartex" xmlns:mc="http://schemas.openxmlformats.org/markup-compatibility/2006" xmlns:aink="http://schemas.microsoft.com/office/drawing/2016/ink" xmlns:am3d="http://schemas.microsoft.com/office/drawing/2017/model3d" xmlns:o="urn:schemas-microsoft-com:office:office" xmlns:r="http://schemas.openxmlformats.org/officeDocument/2006/relationships" xmlns:m="http://schemas.openxmlformats.org/officeDocument/2006/math" xmlns:v="urn:schemas-microsoft-com:vml" xmlns:wp14="http://schemas.microsoft.com/office/word/2010/wordprocessingDrawing" xmlns:wp="http://schemas.openxmlformats.org/drawingml/2006/wordprocessingDrawing" xmlns:w10="urn:schemas-microsoft-com:office:word" xmlns:w="http://schemas.openxmlformats.org/wordprocessingml/2006/main" xmlns:w14="http://schemas.microsoft.com/office/word/2010/wordml" xmlns:w15="http://schemas.microsoft.com/office/word/2012/wordml" xmlns:w16cex="http://schemas.microsoft.com/office/word/2018/wordml/cex" xmlns:w16cid="http://schemas.microsoft.com/office/word/2016/wordml/cid" xmlns:w16="http://schemas.microsoft.com/office/word/2018/wordml" xmlns:w16se="http://schemas.microsoft.com/office/word/2015/wordml/symex" xmlns:wpg="http://schemas.microsoft.com/office/word/2010/wordprocessingGroup" xmlns:wpi="http://schemas.microsoft.com/office/word/2010/wordprocessingInk" xmlns:wne="http://schemas.microsoft.com/office/word/2006/wordml" xmlns:wps="http://schemas.microsoft.com/office/word/2010/wordprocessingShape" mc:Ignorable="w14 w15 w16se w16cid w16 w16cex wp14">
+<w:numbering xmlns:wpc="http://schemas.microsoft.com/office/word/2010/wordprocessingCanvas" xmlns:cx="http://schemas.microsoft.com/office/drawing/2014/chartex" xmlns:cx1="http://schemas.microsoft.com/office/drawing/2015/9/8/chartex" xmlns:cx2="http://schemas.microsoft.com/office/drawing/2015/10/21/chartex" xmlns:cx3="http://schemas.microsoft.com/office/drawing/2016/5/9/chartex" xmlns:cx4="http://schemas.microsoft.com/office/drawing/2016/5/10/chartex" xmlns:cx5="http://schemas.microsoft.com/office/drawing/2016/5/11/chartex" xmlns:cx6="http://schemas.microsoft.com/office/drawing/2016/5/12/chartex" xmlns:cx7="http://schemas.microsoft.com/office/drawing/2016/5/13/chartex" xmlns:cx8="http://schemas.microsoft.com/office/drawing/2016/5/14/chartex" xmlns:mc="http://schemas.openxmlformats.org/markup-compatibility/2006" xmlns:aink="http://schemas.microsoft.com/office/drawing/2016/ink" xmlns:am3d="http://schemas.microsoft.com/office/drawing/2017/model3d" xmlns:o="urn:schemas-microsoft-com:office:office" xmlns:r="http://schemas.openxmlformats.org/officeDocument/2006/relationships" xmlns:m="http://schemas.openxmlformats.org/officeDocument/2006/math" xmlns:v="urn:schemas-microsoft-com:vml" xmlns:wp14="http://schemas.microsoft.com/office/word/2010/wordprocessingDrawing" xmlns:wp="http://schemas.openxmlformats.org/drawingml/2006/wordprocessingDrawing" xmlns:w10="urn:schemas-microsoft-com:office:word" xmlns:w="http://schemas.openxmlformats.org/wordprocessingml/2006/main" xmlns:w14="http://schemas.microsoft.com/office/word/2010/wordml" xmlns:w15="http://schemas.microsoft.com/office/word/2012/wordml" xmlns:w16cex="http://schemas.microsoft.com/office/word/2018/wordml/cex" xmlns:w16cid="http://schemas.microsoft.com/office/word/2016/wordml/cid" xmlns:w16="http://schemas.microsoft.com/office/word/2018/wordml" xmlns:w16sdtdh="http://schemas.microsoft.com/office/word/2020/wordml/sdtdatahash" xmlns:w16se="http://schemas.microsoft.com/office/word/2015/wordml/symex" xmlns:wpg="http://schemas.microsoft.com/office/word/2010/wordprocessingGroup" xmlns:wpi="http://schemas.microsoft.com/office/word/2010/wordprocessingInk" xmlns:wne="http://schemas.microsoft.com/office/word/2006/wordml" xmlns:wps="http://schemas.microsoft.com/office/word/2010/wordprocessingShape" mc:Ignorable="w14 w15 w16se w16cid w16 w16cex w16sdtdh wp14">
   <w:abstractNum w:abstractNumId="0" w15:restartNumberingAfterBreak="0">
     <w:nsid w:val="005C7D1D"/>
     <w:multiLevelType w:val="hybridMultilevel"/>
@@ -6481,7 +7195,7 @@
 </file>
 
 <file path=word/styles.xml><?xml version="1.0" encoding="utf-8"?>
-<w:styles xmlns:mc="http://schemas.openxmlformats.org/markup-compatibility/2006" xmlns:r="http://schemas.openxmlformats.org/officeDocument/2006/relationships" xmlns:w="http://schemas.openxmlformats.org/wordprocessingml/2006/main" xmlns:w14="http://schemas.microsoft.com/office/word/2010/wordml" xmlns:w15="http://schemas.microsoft.com/office/word/2012/wordml" xmlns:w16cex="http://schemas.microsoft.com/office/word/2018/wordml/cex" xmlns:w16cid="http://schemas.microsoft.com/office/word/2016/wordml/cid" xmlns:w16="http://schemas.microsoft.com/office/word/2018/wordml" xmlns:w16se="http://schemas.microsoft.com/office/word/2015/wordml/symex" mc:Ignorable="w14 w15 w16se w16cid w16 w16cex">
+<w:styles xmlns:mc="http://schemas.openxmlformats.org/markup-compatibility/2006" xmlns:r="http://schemas.openxmlformats.org/officeDocument/2006/relationships" xmlns:w="http://schemas.openxmlformats.org/wordprocessingml/2006/main" xmlns:w14="http://schemas.microsoft.com/office/word/2010/wordml" xmlns:w15="http://schemas.microsoft.com/office/word/2012/wordml" xmlns:w16cex="http://schemas.microsoft.com/office/word/2018/wordml/cex" xmlns:w16cid="http://schemas.microsoft.com/office/word/2016/wordml/cid" xmlns:w16="http://schemas.microsoft.com/office/word/2018/wordml" xmlns:w16sdtdh="http://schemas.microsoft.com/office/word/2020/wordml/sdtdatahash" xmlns:w16se="http://schemas.microsoft.com/office/word/2015/wordml/symex" mc:Ignorable="w14 w15 w16se w16cid w16 w16cex w16sdtdh">
   <w:docDefaults>
     <w:rPrDefault>
       <w:rPr>
@@ -6878,11 +7592,11 @@
     <w:qFormat/>
     <w:rsid w:val="00497FB0"/>
   </w:style>
-  <w:style w:type="paragraph" w:styleId="Titre1">
+  <w:style w:type="paragraph" w:styleId="Heading1">
     <w:name w:val="heading 1"/>
     <w:basedOn w:val="Normal"/>
     <w:next w:val="Normal"/>
-    <w:link w:val="Titre1Car"/>
+    <w:link w:val="Heading1Char"/>
     <w:uiPriority w:val="9"/>
     <w:qFormat/>
     <w:rsid w:val="00497FB0"/>
@@ -6905,11 +7619,11 @@
       <w:szCs w:val="22"/>
     </w:rPr>
   </w:style>
-  <w:style w:type="paragraph" w:styleId="Titre2">
+  <w:style w:type="paragraph" w:styleId="Heading2">
     <w:name w:val="heading 2"/>
     <w:basedOn w:val="Normal"/>
     <w:next w:val="Normal"/>
-    <w:link w:val="Titre2Car"/>
+    <w:link w:val="Heading2Char"/>
     <w:uiPriority w:val="9"/>
     <w:unhideWhenUsed/>
     <w:qFormat/>
@@ -6930,11 +7644,11 @@
       <w:spacing w:val="15"/>
     </w:rPr>
   </w:style>
-  <w:style w:type="paragraph" w:styleId="Titre3">
+  <w:style w:type="paragraph" w:styleId="Heading3">
     <w:name w:val="heading 3"/>
     <w:basedOn w:val="Normal"/>
     <w:next w:val="Normal"/>
-    <w:link w:val="Titre3Car"/>
+    <w:link w:val="Heading3Char"/>
     <w:uiPriority w:val="9"/>
     <w:unhideWhenUsed/>
     <w:qFormat/>
@@ -6952,11 +7666,11 @@
       <w:spacing w:val="15"/>
     </w:rPr>
   </w:style>
-  <w:style w:type="paragraph" w:styleId="Titre4">
+  <w:style w:type="paragraph" w:styleId="Heading4">
     <w:name w:val="heading 4"/>
     <w:basedOn w:val="Normal"/>
     <w:next w:val="Normal"/>
-    <w:link w:val="Titre4Car"/>
+    <w:link w:val="Heading4Char"/>
     <w:uiPriority w:val="9"/>
     <w:semiHidden/>
     <w:unhideWhenUsed/>
@@ -6975,11 +7689,11 @@
       <w:spacing w:val="10"/>
     </w:rPr>
   </w:style>
-  <w:style w:type="paragraph" w:styleId="Titre5">
+  <w:style w:type="paragraph" w:styleId="Heading5">
     <w:name w:val="heading 5"/>
     <w:basedOn w:val="Normal"/>
     <w:next w:val="Normal"/>
-    <w:link w:val="Titre5Car"/>
+    <w:link w:val="Heading5Char"/>
     <w:uiPriority w:val="9"/>
     <w:semiHidden/>
     <w:unhideWhenUsed/>
@@ -6998,11 +7712,11 @@
       <w:spacing w:val="10"/>
     </w:rPr>
   </w:style>
-  <w:style w:type="paragraph" w:styleId="Titre6">
+  <w:style w:type="paragraph" w:styleId="Heading6">
     <w:name w:val="heading 6"/>
     <w:basedOn w:val="Normal"/>
     <w:next w:val="Normal"/>
-    <w:link w:val="Titre6Car"/>
+    <w:link w:val="Heading6Char"/>
     <w:uiPriority w:val="9"/>
     <w:semiHidden/>
     <w:unhideWhenUsed/>
@@ -7021,11 +7735,11 @@
       <w:spacing w:val="10"/>
     </w:rPr>
   </w:style>
-  <w:style w:type="paragraph" w:styleId="Titre7">
+  <w:style w:type="paragraph" w:styleId="Heading7">
     <w:name w:val="heading 7"/>
     <w:basedOn w:val="Normal"/>
     <w:next w:val="Normal"/>
-    <w:link w:val="Titre7Car"/>
+    <w:link w:val="Heading7Char"/>
     <w:uiPriority w:val="9"/>
     <w:semiHidden/>
     <w:unhideWhenUsed/>
@@ -7041,11 +7755,11 @@
       <w:spacing w:val="10"/>
     </w:rPr>
   </w:style>
-  <w:style w:type="paragraph" w:styleId="Titre8">
+  <w:style w:type="paragraph" w:styleId="Heading8">
     <w:name w:val="heading 8"/>
     <w:basedOn w:val="Normal"/>
     <w:next w:val="Normal"/>
-    <w:link w:val="Titre8Car"/>
+    <w:link w:val="Heading8Char"/>
     <w:uiPriority w:val="9"/>
     <w:semiHidden/>
     <w:unhideWhenUsed/>
@@ -7062,11 +7776,11 @@
       <w:szCs w:val="18"/>
     </w:rPr>
   </w:style>
-  <w:style w:type="paragraph" w:styleId="Titre9">
+  <w:style w:type="paragraph" w:styleId="Heading9">
     <w:name w:val="heading 9"/>
     <w:basedOn w:val="Normal"/>
     <w:next w:val="Normal"/>
-    <w:link w:val="Titre9Car"/>
+    <w:link w:val="Heading9Char"/>
     <w:uiPriority w:val="9"/>
     <w:semiHidden/>
     <w:unhideWhenUsed/>
@@ -7085,13 +7799,13 @@
       <w:szCs w:val="18"/>
     </w:rPr>
   </w:style>
-  <w:style w:type="character" w:default="1" w:styleId="Policepardfaut">
+  <w:style w:type="character" w:default="1" w:styleId="DefaultParagraphFont">
     <w:name w:val="Default Paragraph Font"/>
     <w:uiPriority w:val="1"/>
     <w:semiHidden/>
     <w:unhideWhenUsed/>
   </w:style>
-  <w:style w:type="table" w:default="1" w:styleId="TableauNormal">
+  <w:style w:type="table" w:default="1" w:styleId="TableNormal">
     <w:name w:val="Normal Table"/>
     <w:uiPriority w:val="99"/>
     <w:semiHidden/>
@@ -7106,7 +7820,7 @@
       </w:tblCellMar>
     </w:tblPr>
   </w:style>
-  <w:style w:type="numbering" w:default="1" w:styleId="Aucuneliste">
+  <w:style w:type="numbering" w:default="1" w:styleId="NoList">
     <w:name w:val="No List"/>
     <w:uiPriority w:val="99"/>
     <w:semiHidden/>
@@ -7122,17 +7836,17 @@
   <w:style w:type="paragraph" w:styleId="NormalWeb">
     <w:name w:val="Normal (Web)"/>
     <w:basedOn w:val="Normal"/>
-    <w:link w:val="NormalWebCar"/>
+    <w:link w:val="NormalWebChar"/>
     <w:uiPriority w:val="99"/>
     <w:unhideWhenUsed/>
     <w:pPr>
       <w:spacing w:beforeAutospacing="1" w:after="100" w:afterAutospacing="1"/>
     </w:pPr>
   </w:style>
-  <w:style w:type="character" w:customStyle="1" w:styleId="Titre2Car">
-    <w:name w:val="Titre 2 Car"/>
-    <w:basedOn w:val="Policepardfaut"/>
-    <w:link w:val="Titre2"/>
+  <w:style w:type="character" w:customStyle="1" w:styleId="Heading2Char">
+    <w:name w:val="Heading 2 Char"/>
+    <w:basedOn w:val="DefaultParagraphFont"/>
+    <w:link w:val="Heading2"/>
     <w:uiPriority w:val="9"/>
     <w:rsid w:val="00497FB0"/>
     <w:rPr>
@@ -7141,10 +7855,10 @@
       <w:shd w:val="clear" w:color="auto" w:fill="D9E2F3" w:themeFill="accent1" w:themeFillTint="33"/>
     </w:rPr>
   </w:style>
-  <w:style w:type="character" w:customStyle="1" w:styleId="Titre1Car">
-    <w:name w:val="Titre 1 Car"/>
-    <w:basedOn w:val="Policepardfaut"/>
-    <w:link w:val="Titre1"/>
+  <w:style w:type="character" w:customStyle="1" w:styleId="Heading1Char">
+    <w:name w:val="Heading 1 Char"/>
+    <w:basedOn w:val="DefaultParagraphFont"/>
+    <w:link w:val="Heading1"/>
     <w:uiPriority w:val="9"/>
     <w:rsid w:val="00497FB0"/>
     <w:rPr>
@@ -7156,10 +7870,10 @@
       <w:shd w:val="clear" w:color="auto" w:fill="4472C4" w:themeFill="accent1"/>
     </w:rPr>
   </w:style>
-  <w:style w:type="paragraph" w:styleId="En-tte">
+  <w:style w:type="paragraph" w:styleId="Header">
     <w:name w:val="header"/>
     <w:basedOn w:val="Normal"/>
-    <w:link w:val="En-tteCar"/>
+    <w:link w:val="HeaderChar"/>
     <w:uiPriority w:val="99"/>
     <w:unhideWhenUsed/>
     <w:rsid w:val="000440BA"/>
@@ -7170,10 +7884,10 @@
       </w:tabs>
     </w:pPr>
   </w:style>
-  <w:style w:type="character" w:customStyle="1" w:styleId="En-tteCar">
-    <w:name w:val="En-tête Car"/>
-    <w:basedOn w:val="Policepardfaut"/>
-    <w:link w:val="En-tte"/>
+  <w:style w:type="character" w:customStyle="1" w:styleId="HeaderChar">
+    <w:name w:val="Header Char"/>
+    <w:basedOn w:val="DefaultParagraphFont"/>
+    <w:link w:val="Header"/>
     <w:uiPriority w:val="99"/>
     <w:rsid w:val="000440BA"/>
     <w:rPr>
@@ -7182,10 +7896,10 @@
       <w:szCs w:val="24"/>
     </w:rPr>
   </w:style>
-  <w:style w:type="paragraph" w:styleId="Pieddepage">
+  <w:style w:type="paragraph" w:styleId="Footer">
     <w:name w:val="footer"/>
     <w:basedOn w:val="Normal"/>
-    <w:link w:val="PieddepageCar"/>
+    <w:link w:val="FooterChar"/>
     <w:uiPriority w:val="99"/>
     <w:unhideWhenUsed/>
     <w:rsid w:val="000440BA"/>
@@ -7196,10 +7910,10 @@
       </w:tabs>
     </w:pPr>
   </w:style>
-  <w:style w:type="character" w:customStyle="1" w:styleId="PieddepageCar">
-    <w:name w:val="Pied de page Car"/>
-    <w:basedOn w:val="Policepardfaut"/>
-    <w:link w:val="Pieddepage"/>
+  <w:style w:type="character" w:customStyle="1" w:styleId="FooterChar">
+    <w:name w:val="Footer Char"/>
+    <w:basedOn w:val="DefaultParagraphFont"/>
+    <w:link w:val="Footer"/>
     <w:uiPriority w:val="99"/>
     <w:rsid w:val="000440BA"/>
     <w:rPr>
@@ -7208,10 +7922,10 @@
       <w:szCs w:val="24"/>
     </w:rPr>
   </w:style>
-  <w:style w:type="character" w:customStyle="1" w:styleId="Titre3Car">
-    <w:name w:val="Titre 3 Car"/>
-    <w:basedOn w:val="Policepardfaut"/>
-    <w:link w:val="Titre3"/>
+  <w:style w:type="character" w:customStyle="1" w:styleId="Heading3Char">
+    <w:name w:val="Heading 3 Char"/>
+    <w:basedOn w:val="DefaultParagraphFont"/>
+    <w:link w:val="Heading3"/>
     <w:uiPriority w:val="9"/>
     <w:rsid w:val="00497FB0"/>
     <w:rPr>
@@ -7220,10 +7934,10 @@
       <w:spacing w:val="15"/>
     </w:rPr>
   </w:style>
-  <w:style w:type="character" w:customStyle="1" w:styleId="Titre4Car">
-    <w:name w:val="Titre 4 Car"/>
-    <w:basedOn w:val="Policepardfaut"/>
-    <w:link w:val="Titre4"/>
+  <w:style w:type="character" w:customStyle="1" w:styleId="Heading4Char">
+    <w:name w:val="Heading 4 Char"/>
+    <w:basedOn w:val="DefaultParagraphFont"/>
+    <w:link w:val="Heading4"/>
     <w:uiPriority w:val="9"/>
     <w:semiHidden/>
     <w:rsid w:val="00497FB0"/>
@@ -7233,10 +7947,10 @@
       <w:spacing w:val="10"/>
     </w:rPr>
   </w:style>
-  <w:style w:type="character" w:customStyle="1" w:styleId="Titre5Car">
-    <w:name w:val="Titre 5 Car"/>
-    <w:basedOn w:val="Policepardfaut"/>
-    <w:link w:val="Titre5"/>
+  <w:style w:type="character" w:customStyle="1" w:styleId="Heading5Char">
+    <w:name w:val="Heading 5 Char"/>
+    <w:basedOn w:val="DefaultParagraphFont"/>
+    <w:link w:val="Heading5"/>
     <w:uiPriority w:val="9"/>
     <w:semiHidden/>
     <w:rsid w:val="00497FB0"/>
@@ -7246,10 +7960,10 @@
       <w:spacing w:val="10"/>
     </w:rPr>
   </w:style>
-  <w:style w:type="character" w:customStyle="1" w:styleId="Titre6Car">
-    <w:name w:val="Titre 6 Car"/>
-    <w:basedOn w:val="Policepardfaut"/>
-    <w:link w:val="Titre6"/>
+  <w:style w:type="character" w:customStyle="1" w:styleId="Heading6Char">
+    <w:name w:val="Heading 6 Char"/>
+    <w:basedOn w:val="DefaultParagraphFont"/>
+    <w:link w:val="Heading6"/>
     <w:uiPriority w:val="9"/>
     <w:semiHidden/>
     <w:rsid w:val="00497FB0"/>
@@ -7259,10 +7973,10 @@
       <w:spacing w:val="10"/>
     </w:rPr>
   </w:style>
-  <w:style w:type="character" w:customStyle="1" w:styleId="Titre7Car">
-    <w:name w:val="Titre 7 Car"/>
-    <w:basedOn w:val="Policepardfaut"/>
-    <w:link w:val="Titre7"/>
+  <w:style w:type="character" w:customStyle="1" w:styleId="Heading7Char">
+    <w:name w:val="Heading 7 Char"/>
+    <w:basedOn w:val="DefaultParagraphFont"/>
+    <w:link w:val="Heading7"/>
     <w:uiPriority w:val="9"/>
     <w:semiHidden/>
     <w:rsid w:val="00497FB0"/>
@@ -7272,10 +7986,10 @@
       <w:spacing w:val="10"/>
     </w:rPr>
   </w:style>
-  <w:style w:type="character" w:customStyle="1" w:styleId="Titre8Car">
-    <w:name w:val="Titre 8 Car"/>
-    <w:basedOn w:val="Policepardfaut"/>
-    <w:link w:val="Titre8"/>
+  <w:style w:type="character" w:customStyle="1" w:styleId="Heading8Char">
+    <w:name w:val="Heading 8 Char"/>
+    <w:basedOn w:val="DefaultParagraphFont"/>
+    <w:link w:val="Heading8"/>
     <w:uiPriority w:val="9"/>
     <w:semiHidden/>
     <w:rsid w:val="00497FB0"/>
@@ -7286,10 +8000,10 @@
       <w:szCs w:val="18"/>
     </w:rPr>
   </w:style>
-  <w:style w:type="character" w:customStyle="1" w:styleId="Titre9Car">
-    <w:name w:val="Titre 9 Car"/>
-    <w:basedOn w:val="Policepardfaut"/>
-    <w:link w:val="Titre9"/>
+  <w:style w:type="character" w:customStyle="1" w:styleId="Heading9Char">
+    <w:name w:val="Heading 9 Char"/>
+    <w:basedOn w:val="DefaultParagraphFont"/>
+    <w:link w:val="Heading9"/>
     <w:uiPriority w:val="9"/>
     <w:semiHidden/>
     <w:rsid w:val="00497FB0"/>
@@ -7302,7 +8016,7 @@
       <w:szCs w:val="18"/>
     </w:rPr>
   </w:style>
-  <w:style w:type="paragraph" w:styleId="Lgende">
+  <w:style w:type="paragraph" w:styleId="Caption">
     <w:name w:val="caption"/>
     <w:basedOn w:val="Normal"/>
     <w:next w:val="Normal"/>
@@ -7319,11 +8033,11 @@
       <w:szCs w:val="16"/>
     </w:rPr>
   </w:style>
-  <w:style w:type="paragraph" w:styleId="Titre">
+  <w:style w:type="paragraph" w:styleId="Title">
     <w:name w:val="Title"/>
     <w:basedOn w:val="Normal"/>
     <w:next w:val="Normal"/>
-    <w:link w:val="TitreCar"/>
+    <w:link w:val="TitleChar"/>
     <w:uiPriority w:val="10"/>
     <w:qFormat/>
     <w:rsid w:val="00497FB0"/>
@@ -7339,10 +8053,10 @@
       <w:szCs w:val="52"/>
     </w:rPr>
   </w:style>
-  <w:style w:type="character" w:customStyle="1" w:styleId="TitreCar">
-    <w:name w:val="Titre Car"/>
-    <w:basedOn w:val="Policepardfaut"/>
-    <w:link w:val="Titre"/>
+  <w:style w:type="character" w:customStyle="1" w:styleId="TitleChar">
+    <w:name w:val="Title Char"/>
+    <w:basedOn w:val="DefaultParagraphFont"/>
+    <w:link w:val="Title"/>
     <w:uiPriority w:val="10"/>
     <w:rsid w:val="00497FB0"/>
     <w:rPr>
@@ -7354,11 +8068,11 @@
       <w:szCs w:val="52"/>
     </w:rPr>
   </w:style>
-  <w:style w:type="paragraph" w:styleId="Sous-titre">
+  <w:style w:type="paragraph" w:styleId="Subtitle">
     <w:name w:val="Subtitle"/>
     <w:basedOn w:val="Normal"/>
     <w:next w:val="Normal"/>
-    <w:link w:val="Sous-titreCar"/>
+    <w:link w:val="SubtitleChar"/>
     <w:uiPriority w:val="11"/>
     <w:qFormat/>
     <w:rsid w:val="00497FB0"/>
@@ -7373,10 +8087,10 @@
       <w:szCs w:val="21"/>
     </w:rPr>
   </w:style>
-  <w:style w:type="character" w:customStyle="1" w:styleId="Sous-titreCar">
-    <w:name w:val="Sous-titre Car"/>
-    <w:basedOn w:val="Policepardfaut"/>
-    <w:link w:val="Sous-titre"/>
+  <w:style w:type="character" w:customStyle="1" w:styleId="SubtitleChar">
+    <w:name w:val="Subtitle Char"/>
+    <w:basedOn w:val="DefaultParagraphFont"/>
+    <w:link w:val="Subtitle"/>
     <w:uiPriority w:val="11"/>
     <w:rsid w:val="00497FB0"/>
     <w:rPr>
@@ -7387,7 +8101,7 @@
       <w:szCs w:val="21"/>
     </w:rPr>
   </w:style>
-  <w:style w:type="character" w:styleId="lev">
+  <w:style w:type="character" w:styleId="Strong">
     <w:name w:val="Strong"/>
     <w:uiPriority w:val="22"/>
     <w:qFormat/>
@@ -7397,7 +8111,7 @@
       <w:bCs/>
     </w:rPr>
   </w:style>
-  <w:style w:type="character" w:styleId="Accentuation">
+  <w:style w:type="character" w:styleId="Emphasis">
     <w:name w:val="Emphasis"/>
     <w:uiPriority w:val="20"/>
     <w:qFormat/>
@@ -7408,7 +8122,7 @@
       <w:spacing w:val="5"/>
     </w:rPr>
   </w:style>
-  <w:style w:type="paragraph" w:styleId="Sansinterligne">
+  <w:style w:type="paragraph" w:styleId="NoSpacing">
     <w:name w:val="No Spacing"/>
     <w:uiPriority w:val="1"/>
     <w:qFormat/>
@@ -7417,11 +8131,11 @@
       <w:spacing w:after="0" w:line="240" w:lineRule="auto"/>
     </w:pPr>
   </w:style>
-  <w:style w:type="paragraph" w:styleId="Citation">
+  <w:style w:type="paragraph" w:styleId="Quote">
     <w:name w:val="Quote"/>
     <w:basedOn w:val="Normal"/>
     <w:next w:val="Normal"/>
-    <w:link w:val="CitationCar"/>
+    <w:link w:val="QuoteChar"/>
     <w:uiPriority w:val="29"/>
     <w:qFormat/>
     <w:rsid w:val="00497FB0"/>
@@ -7432,10 +8146,10 @@
       <w:szCs w:val="24"/>
     </w:rPr>
   </w:style>
-  <w:style w:type="character" w:customStyle="1" w:styleId="CitationCar">
-    <w:name w:val="Citation Car"/>
-    <w:basedOn w:val="Policepardfaut"/>
-    <w:link w:val="Citation"/>
+  <w:style w:type="character" w:customStyle="1" w:styleId="QuoteChar">
+    <w:name w:val="Quote Char"/>
+    <w:basedOn w:val="DefaultParagraphFont"/>
+    <w:link w:val="Quote"/>
     <w:uiPriority w:val="29"/>
     <w:rsid w:val="00497FB0"/>
     <w:rPr>
@@ -7445,11 +8159,11 @@
       <w:szCs w:val="24"/>
     </w:rPr>
   </w:style>
-  <w:style w:type="paragraph" w:styleId="Citationintense">
+  <w:style w:type="paragraph" w:styleId="IntenseQuote">
     <w:name w:val="Intense Quote"/>
     <w:basedOn w:val="Normal"/>
     <w:next w:val="Normal"/>
-    <w:link w:val="CitationintenseCar"/>
+    <w:link w:val="IntenseQuoteChar"/>
     <w:uiPriority w:val="30"/>
     <w:qFormat/>
     <w:rsid w:val="00497FB0"/>
@@ -7464,10 +8178,10 @@
       <w:szCs w:val="24"/>
     </w:rPr>
   </w:style>
-  <w:style w:type="character" w:customStyle="1" w:styleId="CitationintenseCar">
-    <w:name w:val="Citation intense Car"/>
-    <w:basedOn w:val="Policepardfaut"/>
-    <w:link w:val="Citationintense"/>
+  <w:style w:type="character" w:customStyle="1" w:styleId="IntenseQuoteChar">
+    <w:name w:val="Intense Quote Char"/>
+    <w:basedOn w:val="DefaultParagraphFont"/>
+    <w:link w:val="IntenseQuote"/>
     <w:uiPriority w:val="30"/>
     <w:rsid w:val="00497FB0"/>
     <w:rPr>
@@ -7476,7 +8190,7 @@
       <w:szCs w:val="24"/>
     </w:rPr>
   </w:style>
-  <w:style w:type="character" w:styleId="Accentuationlgre">
+  <w:style w:type="character" w:styleId="SubtleEmphasis">
     <w:name w:val="Subtle Emphasis"/>
     <w:uiPriority w:val="19"/>
     <w:qFormat/>
@@ -7487,7 +8201,7 @@
       <w:color w:val="1F3763" w:themeColor="accent1" w:themeShade="7F"/>
     </w:rPr>
   </w:style>
-  <w:style w:type="character" w:styleId="Accentuationintense">
+  <w:style w:type="character" w:styleId="IntenseEmphasis">
     <w:name w:val="Intense Emphasis"/>
     <w:uiPriority w:val="21"/>
     <w:qFormat/>
@@ -7500,7 +8214,7 @@
       <w:spacing w:val="10"/>
     </w:rPr>
   </w:style>
-  <w:style w:type="character" w:styleId="Rfrencelgre">
+  <w:style w:type="character" w:styleId="SubtleReference">
     <w:name w:val="Subtle Reference"/>
     <w:uiPriority w:val="31"/>
     <w:qFormat/>
@@ -7511,7 +8225,7 @@
       <w:color w:val="4472C4" w:themeColor="accent1"/>
     </w:rPr>
   </w:style>
-  <w:style w:type="character" w:styleId="Rfrenceintense">
+  <w:style w:type="character" w:styleId="IntenseReference">
     <w:name w:val="Intense Reference"/>
     <w:uiPriority w:val="32"/>
     <w:qFormat/>
@@ -7525,7 +8239,7 @@
       <w:color w:val="4472C4" w:themeColor="accent1"/>
     </w:rPr>
   </w:style>
-  <w:style w:type="character" w:styleId="Titredulivre">
+  <w:style w:type="character" w:styleId="BookTitle">
     <w:name w:val="Book Title"/>
     <w:uiPriority w:val="33"/>
     <w:qFormat/>
@@ -7538,9 +8252,9 @@
       <w:spacing w:val="0"/>
     </w:rPr>
   </w:style>
-  <w:style w:type="paragraph" w:styleId="En-ttedetabledesmatires">
+  <w:style w:type="paragraph" w:styleId="TOCHeading">
     <w:name w:val="TOC Heading"/>
-    <w:basedOn w:val="Titre1"/>
+    <w:basedOn w:val="Heading1"/>
     <w:next w:val="Normal"/>
     <w:uiPriority w:val="39"/>
     <w:semiHidden/>
@@ -7551,7 +8265,7 @@
       <w:outlineLvl w:val="9"/>
     </w:pPr>
   </w:style>
-  <w:style w:type="paragraph" w:styleId="Paragraphedeliste">
+  <w:style w:type="paragraph" w:styleId="ListParagraph">
     <w:name w:val="List Paragraph"/>
     <w:basedOn w:val="Normal"/>
     <w:uiPriority w:val="34"/>
@@ -7598,7 +8312,7 @@
   </w:style>
   <w:style w:type="character" w:customStyle="1" w:styleId="EtapesInstructionsCar">
     <w:name w:val="EtapesInstructions Car"/>
-    <w:basedOn w:val="Policepardfaut"/>
+    <w:basedOn w:val="DefaultParagraphFont"/>
     <w:link w:val="EtapesInstructions"/>
     <w:rsid w:val="00497FB0"/>
     <w:rPr>
@@ -7607,16 +8321,16 @@
       <w:szCs w:val="22"/>
     </w:rPr>
   </w:style>
-  <w:style w:type="character" w:customStyle="1" w:styleId="NormalWebCar">
-    <w:name w:val="Normal (Web) Car"/>
-    <w:basedOn w:val="Policepardfaut"/>
+  <w:style w:type="character" w:customStyle="1" w:styleId="NormalWebChar">
+    <w:name w:val="Normal (Web) Char"/>
+    <w:basedOn w:val="DefaultParagraphFont"/>
     <w:link w:val="NormalWeb"/>
     <w:uiPriority w:val="99"/>
     <w:rsid w:val="00497FB0"/>
   </w:style>
   <w:style w:type="character" w:customStyle="1" w:styleId="CodeInstructionsCar">
     <w:name w:val="CodeInstructions Car"/>
-    <w:basedOn w:val="NormalWebCar"/>
+    <w:basedOn w:val="NormalWebChar"/>
     <w:link w:val="CodeInstructions"/>
     <w:rsid w:val="00497FB0"/>
     <w:rPr>
@@ -7626,9 +8340,9 @@
       <w:szCs w:val="21"/>
     </w:rPr>
   </w:style>
-  <w:style w:type="character" w:styleId="Lienhypertexte">
+  <w:style w:type="character" w:styleId="Hyperlink">
     <w:name w:val="Hyperlink"/>
-    <w:basedOn w:val="Policepardfaut"/>
+    <w:basedOn w:val="DefaultParagraphFont"/>
     <w:uiPriority w:val="99"/>
     <w:unhideWhenUsed/>
     <w:rsid w:val="009B6B47"/>
@@ -7637,10 +8351,10 @@
       <w:u w:val="single"/>
     </w:rPr>
   </w:style>
-  <w:style w:type="paragraph" w:styleId="PrformatHTML">
+  <w:style w:type="paragraph" w:styleId="HTMLPreformatted">
     <w:name w:val="HTML Preformatted"/>
     <w:basedOn w:val="Normal"/>
-    <w:link w:val="PrformatHTMLCar"/>
+    <w:link w:val="HTMLPreformattedChar"/>
     <w:uiPriority w:val="99"/>
     <w:semiHidden/>
     <w:unhideWhenUsed/>
@@ -7671,10 +8385,10 @@
       <w:lang w:val="en-CA" w:eastAsia="en-CA"/>
     </w:rPr>
   </w:style>
-  <w:style w:type="character" w:customStyle="1" w:styleId="PrformatHTMLCar">
-    <w:name w:val="Préformaté HTML Car"/>
-    <w:basedOn w:val="Policepardfaut"/>
-    <w:link w:val="PrformatHTML"/>
+  <w:style w:type="character" w:customStyle="1" w:styleId="HTMLPreformattedChar">
+    <w:name w:val="HTML Preformatted Char"/>
+    <w:basedOn w:val="DefaultParagraphFont"/>
+    <w:link w:val="HTMLPreformatted"/>
     <w:uiPriority w:val="99"/>
     <w:semiHidden/>
     <w:rsid w:val="00FA245A"/>
@@ -7683,9 +8397,9 @@
       <w:lang w:val="en-CA" w:eastAsia="en-CA"/>
     </w:rPr>
   </w:style>
-  <w:style w:type="character" w:styleId="CodeHTML">
+  <w:style w:type="character" w:styleId="HTMLCode">
     <w:name w:val="HTML Code"/>
-    <w:basedOn w:val="Policepardfaut"/>
+    <w:basedOn w:val="DefaultParagraphFont"/>
     <w:uiPriority w:val="99"/>
     <w:semiHidden/>
     <w:unhideWhenUsed/>
@@ -7698,32 +8412,32 @@
   </w:style>
   <w:style w:type="character" w:customStyle="1" w:styleId="p">
     <w:name w:val="p"/>
-    <w:basedOn w:val="Policepardfaut"/>
+    <w:basedOn w:val="DefaultParagraphFont"/>
     <w:rsid w:val="00FA245A"/>
   </w:style>
   <w:style w:type="character" w:customStyle="1" w:styleId="nt">
     <w:name w:val="nt"/>
-    <w:basedOn w:val="Policepardfaut"/>
+    <w:basedOn w:val="DefaultParagraphFont"/>
     <w:rsid w:val="00FA245A"/>
   </w:style>
   <w:style w:type="character" w:customStyle="1" w:styleId="na">
     <w:name w:val="na"/>
-    <w:basedOn w:val="Policepardfaut"/>
+    <w:basedOn w:val="DefaultParagraphFont"/>
     <w:rsid w:val="00FA245A"/>
   </w:style>
   <w:style w:type="character" w:customStyle="1" w:styleId="o">
     <w:name w:val="o"/>
-    <w:basedOn w:val="Policepardfaut"/>
+    <w:basedOn w:val="DefaultParagraphFont"/>
     <w:rsid w:val="00FA245A"/>
   </w:style>
   <w:style w:type="character" w:customStyle="1" w:styleId="s">
     <w:name w:val="s"/>
-    <w:basedOn w:val="Policepardfaut"/>
+    <w:basedOn w:val="DefaultParagraphFont"/>
     <w:rsid w:val="00FA245A"/>
   </w:style>
-  <w:style w:type="table" w:styleId="Grilledutableau">
+  <w:style w:type="table" w:styleId="TableGrid">
     <w:name w:val="Table Grid"/>
-    <w:basedOn w:val="TableauNormal"/>
+    <w:basedOn w:val="TableNormal"/>
     <w:uiPriority w:val="39"/>
     <w:rsid w:val="00C727ED"/>
     <w:pPr>
@@ -7748,12 +8462,12 @@
   </w:style>
   <w:style w:type="character" w:customStyle="1" w:styleId="hljs-pscommand">
     <w:name w:val="hljs-pscommand"/>
-    <w:basedOn w:val="Policepardfaut"/>
+    <w:basedOn w:val="DefaultParagraphFont"/>
     <w:rsid w:val="0050476C"/>
   </w:style>
-  <w:style w:type="character" w:styleId="Mentionnonrsolue">
+  <w:style w:type="character" w:styleId="UnresolvedMention">
     <w:name w:val="Unresolved Mention"/>
-    <w:basedOn w:val="Policepardfaut"/>
+    <w:basedOn w:val="DefaultParagraphFont"/>
     <w:uiPriority w:val="99"/>
     <w:semiHidden/>
     <w:unhideWhenUsed/>
@@ -8027,6 +8741,21 @@
 </file>
 
 <file path=customXml/item1.xml><?xml version="1.0" encoding="utf-8"?>
+<?mso-contentType ?>
+<FormTemplates xmlns="http://schemas.microsoft.com/sharepoint/v3/contenttype/forms">
+  <Display>DocumentLibraryForm</Display>
+  <Edit>DocumentLibraryForm</Edit>
+  <New>DocumentLibraryForm</New>
+</FormTemplates>
+</file>
+
+<file path=customXml/item2.xml><?xml version="1.0" encoding="utf-8"?>
+<p:properties xmlns:p="http://schemas.microsoft.com/office/2006/metadata/properties" xmlns:xsi="http://www.w3.org/2001/XMLSchema-instance" xmlns:pc="http://schemas.microsoft.com/office/infopath/2007/PartnerControls">
+  <documentManagement/>
+</p:properties>
+</file>
+
+<file path=customXml/item3.xml><?xml version="1.0" encoding="utf-8"?>
 <ct:contentTypeSchema xmlns:ct="http://schemas.microsoft.com/office/2006/metadata/contentType" xmlns:ma="http://schemas.microsoft.com/office/2006/metadata/properties/metaAttributes" ct:_="" ma:_="" ma:contentTypeName="Document" ma:contentTypeID="0x010100354AEAE9FD62D747A26A546E5B1B5735" ma:contentTypeVersion="7" ma:contentTypeDescription="Crée un document." ma:contentTypeScope="" ma:versionID="43b763fe9aa20b7a2976a5e019d82dbf">
   <xsd:schema xmlns:xsd="http://www.w3.org/2001/XMLSchema" xmlns:xs="http://www.w3.org/2001/XMLSchema" xmlns:p="http://schemas.microsoft.com/office/2006/metadata/properties" xmlns:ns2="071933db-0376-4694-9786-b56cb37c4ec2" targetNamespace="http://schemas.microsoft.com/office/2006/metadata/properties" ma:root="true" ma:fieldsID="d5c90ae6c1ec6ed317c9f5feddaf7a33" ns2:_="">
     <xsd:import namespace="071933db-0376-4694-9786-b56cb37c4ec2"/>
@@ -8190,22 +8919,24 @@
 </ct:contentTypeSchema>
 </file>
 
-<file path=customXml/item2.xml><?xml version="1.0" encoding="utf-8"?>
-<p:properties xmlns:p="http://schemas.microsoft.com/office/2006/metadata/properties" xmlns:xsi="http://www.w3.org/2001/XMLSchema-instance" xmlns:pc="http://schemas.microsoft.com/office/infopath/2007/PartnerControls">
-  <documentManagement/>
-</p:properties>
+<file path=customXml/itemProps1.xml><?xml version="1.0" encoding="utf-8"?>
+<ds:datastoreItem xmlns:ds="http://schemas.openxmlformats.org/officeDocument/2006/customXml" ds:itemID="{F6194C16-5FE5-4670-BEC8-3D6DD9380312}">
+  <ds:schemaRefs>
+    <ds:schemaRef ds:uri="http://schemas.microsoft.com/sharepoint/v3/contenttype/forms"/>
+  </ds:schemaRefs>
+</ds:datastoreItem>
 </file>
 
-<file path=customXml/item3.xml><?xml version="1.0" encoding="utf-8"?>
-<?mso-contentType ?>
-<FormTemplates xmlns="http://schemas.microsoft.com/sharepoint/v3/contenttype/forms">
-  <Display>DocumentLibraryForm</Display>
-  <Edit>DocumentLibraryForm</Edit>
-  <New>DocumentLibraryForm</New>
-</FormTemplates>
+<file path=customXml/itemProps2.xml><?xml version="1.0" encoding="utf-8"?>
+<ds:datastoreItem xmlns:ds="http://schemas.openxmlformats.org/officeDocument/2006/customXml" ds:itemID="{2C36E056-BA2C-4A1F-9580-242C9B36FE70}">
+  <ds:schemaRefs>
+    <ds:schemaRef ds:uri="http://schemas.microsoft.com/office/2006/metadata/properties"/>
+    <ds:schemaRef ds:uri="http://schemas.microsoft.com/office/infopath/2007/PartnerControls"/>
+  </ds:schemaRefs>
+</ds:datastoreItem>
 </file>
 
-<file path=customXml/itemProps1.xml><?xml version="1.0" encoding="utf-8"?>
+<file path=customXml/itemProps3.xml><?xml version="1.0" encoding="utf-8"?>
 <ds:datastoreItem xmlns:ds="http://schemas.openxmlformats.org/officeDocument/2006/customXml" ds:itemID="{5C3A06EC-DC03-4D65-AA15-C6B9D68C1ED0}">
   <ds:schemaRefs>
     <ds:schemaRef ds:uri="http://schemas.microsoft.com/office/2006/metadata/contentType"/>
@@ -8221,21 +8952,4 @@
     <ds:schemaRef ds:uri="http://schemas.microsoft.com/internal/obd"/>
   </ds:schemaRefs>
 </ds:datastoreItem>
-</file>
-
-<file path=customXml/itemProps2.xml><?xml version="1.0" encoding="utf-8"?>
-<ds:datastoreItem xmlns:ds="http://schemas.openxmlformats.org/officeDocument/2006/customXml" ds:itemID="{2C36E056-BA2C-4A1F-9580-242C9B36FE70}">
-  <ds:schemaRefs>
-    <ds:schemaRef ds:uri="http://schemas.microsoft.com/office/2006/metadata/properties"/>
-    <ds:schemaRef ds:uri="http://schemas.microsoft.com/office/infopath/2007/PartnerControls"/>
-  </ds:schemaRefs>
-</ds:datastoreItem>
-</file>
-
-<file path=customXml/itemProps3.xml><?xml version="1.0" encoding="utf-8"?>
-<ds:datastoreItem xmlns:ds="http://schemas.openxmlformats.org/officeDocument/2006/customXml" ds:itemID="{F6194C16-5FE5-4670-BEC8-3D6DD9380312}">
-  <ds:schemaRefs>
-    <ds:schemaRef ds:uri="http://schemas.microsoft.com/sharepoint/v3/contenttype/forms"/>
-  </ds:schemaRefs>
-</ds:datastoreItem>
 </file>
</xml_diff>